<commit_message>
second mark-up version of Saul
change ‘/main/’ to ‘/main=verse/’
</commit_message>
<xml_diff>
--- a/docx/lummenaeus-saul.docx
+++ b/docx/lummenaeus-saul.docx
@@ -1065,15 +1065,7 @@
                   <w:color w:val="auto"/>
                   <w:u w:val="none"/>
                 </w:rPr>
-                <w:t>https://boo</w:t>
-              </w:r>
-              <w:r>
-                <w:rPr>
-                  <w:rStyle w:val="Hypertextovodkaz"/>
-                  <w:color w:val="auto"/>
-                  <w:u w:val="none"/>
-                </w:rPr>
-                <w:t>ks.google.nl/books?id=3Wg-AAAAcAAJ</w:t>
+                <w:t>https://books.google.nl/books?id=3Wg-AAAAcAAJ</w:t>
               </w:r>
             </w:hyperlink>
             <w:r>
@@ -1474,7 +1466,910 @@
         <w:pStyle w:val="DraCoradditions"/>
       </w:pPr>
       <w:r>
-        <w:t>/title</w:t>
+        <w:t>/title_end/</w:t>
+      </w:r>
+    </w:p>
+    <w:p>
+      <w:pPr>
+        <w:pStyle w:val="DraCoradditions"/>
+      </w:pPr>
+      <w:r>
+        <w:t>/titlePage_end/</w:t>
+      </w:r>
+    </w:p>
+    <w:p>
+      <w:pPr>
+        <w:pStyle w:val="DraCoradditions"/>
+      </w:pPr>
+      <w:r>
+        <w:t>/dedication_start/</w:t>
+      </w:r>
+    </w:p>
+    <w:p>
+      <w:pPr>
+        <w:pStyle w:val="DraCorstandard"/>
+        <w:rPr>
+          <w:rStyle w:val="DraCorpagebreak"/>
+        </w:rPr>
+      </w:pPr>
+      <w:r>
+        <w:rPr>
+          <w:rStyle w:val="DraCorpagebreak"/>
+        </w:rPr>
+        <w:t>121</w:t>
+      </w:r>
+    </w:p>
+    <w:p>
+      <w:pPr>
+        <w:pStyle w:val="DraCorstandard"/>
+      </w:pPr>
+      <w:r>
+        <w:t>ILLVSTRISSIMO,</w:t>
+      </w:r>
+    </w:p>
+    <w:p>
+      <w:pPr>
+        <w:pStyle w:val="DraCorstandard"/>
+      </w:pPr>
+      <w:r>
+        <w:t>ET EXCELLENTISSIMO DOMINO</w:t>
+      </w:r>
+    </w:p>
+    <w:p>
+      <w:pPr>
+        <w:pStyle w:val="DraCorstandard"/>
+      </w:pPr>
+      <w:r>
+        <w:t>D. CLAVDIO DOIGNYEZ</w:t>
+      </w:r>
+    </w:p>
+    <w:p>
+      <w:pPr>
+        <w:pStyle w:val="DraCorstandard"/>
+      </w:pPr>
+      <w:r>
+        <w:t>COMITI DE COVPIGNY,</w:t>
+      </w:r>
+    </w:p>
+    <w:p>
+      <w:pPr>
+        <w:pStyle w:val="DraCorstandard"/>
+      </w:pPr>
+      <w:r>
+        <w:lastRenderedPageBreak/>
+        <w:t>COMARCHO DE MORCHOVE, &amp;c.</w:t>
+      </w:r>
+    </w:p>
+    <w:p>
+      <w:pPr>
+        <w:pStyle w:val="DraCorstandard"/>
+      </w:pPr>
+      <w:r>
+        <w:t>CATHOLICAE MAIESTATI A CONSILIIS</w:t>
+      </w:r>
+    </w:p>
+    <w:p>
+      <w:pPr>
+        <w:pStyle w:val="DraCorstandard"/>
+      </w:pPr>
+      <w:r>
+        <w:t>STATVVM,</w:t>
+      </w:r>
+    </w:p>
+    <w:p>
+      <w:pPr>
+        <w:pStyle w:val="DraCorstandard"/>
+      </w:pPr>
+      <w:r>
+        <w:t>REGII AERARII SVPREMO PRAEFECTO,</w:t>
+      </w:r>
+    </w:p>
+    <w:p>
+      <w:pPr>
+        <w:pStyle w:val="DraCorstandard"/>
+      </w:pPr>
+      <w:r>
+        <w:t>DOMINO ET PATRONO MEO COLENDISSIMO</w:t>
+      </w:r>
+    </w:p>
+    <w:p>
+      <w:pPr>
+        <w:pStyle w:val="DraCorstandard"/>
+      </w:pPr>
+      <w:r>
+        <w:t>L. M. C.</w:t>
+      </w:r>
+    </w:p>
+    <w:p>
+      <w:pPr>
+        <w:pStyle w:val="DraCorstandard"/>
+        <w:rPr>
+          <w:lang w:val="it-IT"/>
+        </w:rPr>
+      </w:pPr>
+      <w:r>
+        <w:t xml:space="preserve">IACOBVS CORN. </w:t>
+      </w:r>
+      <w:r>
+        <w:rPr>
+          <w:lang w:val="it-IT"/>
+        </w:rPr>
+        <w:t>LVMMENAEVS A MARCA,</w:t>
+      </w:r>
+    </w:p>
+    <w:p>
+      <w:pPr>
+        <w:pStyle w:val="DraCorstandard"/>
+        <w:rPr>
+          <w:lang w:val="it-IT"/>
+        </w:rPr>
+      </w:pPr>
+      <w:r>
+        <w:rPr>
+          <w:lang w:val="it-IT"/>
+        </w:rPr>
+        <w:t>Religiosus Sacerdos Benedictino-Blandinensis</w:t>
+      </w:r>
+    </w:p>
+    <w:p>
+      <w:pPr>
+        <w:pStyle w:val="DraCorstandard"/>
+        <w:rPr>
+          <w:lang w:val="it-IT"/>
+        </w:rPr>
+      </w:pPr>
+      <w:r>
+        <w:rPr>
+          <w:lang w:val="it-IT"/>
+        </w:rPr>
+        <w:t>ad Gandanum.</w:t>
+      </w:r>
+    </w:p>
+    <w:p>
+      <w:pPr>
+        <w:pStyle w:val="DraCorstandard"/>
+        <w:rPr>
+          <w:lang w:val="it-IT"/>
+        </w:rPr>
+      </w:pPr>
+      <w:r>
+        <w:rPr>
+          <w:lang w:val="it-IT"/>
+        </w:rPr>
+        <w:t>MVsarum Alcides, qui primo natus in ostro,</w:t>
+      </w:r>
+    </w:p>
+    <w:p>
+      <w:pPr>
+        <w:pStyle w:val="DraCorstandard"/>
+        <w:rPr>
+          <w:lang w:val="it-IT"/>
+        </w:rPr>
+      </w:pPr>
+      <w:r>
+        <w:rPr>
+          <w:lang w:val="it-IT"/>
+        </w:rPr>
+        <w:t>OGNYACVM claro sanguine stemma notas.</w:t>
+      </w:r>
+    </w:p>
+    <w:p>
+      <w:pPr>
+        <w:pStyle w:val="DraCorstandard"/>
+        <w:rPr>
+          <w:lang w:val="it-IT"/>
+        </w:rPr>
+      </w:pPr>
+      <w:r>
+        <w:rPr>
+          <w:lang w:val="it-IT"/>
+        </w:rPr>
+        <w:t>O cui riserunt inter cunabula Musae,</w:t>
+      </w:r>
+    </w:p>
+    <w:p>
+      <w:pPr>
+        <w:pStyle w:val="DraCorstandard"/>
+        <w:rPr>
+          <w:lang w:val="it-IT"/>
+        </w:rPr>
+      </w:pPr>
+      <w:r>
+        <w:rPr>
+          <w:lang w:val="it-IT"/>
+        </w:rPr>
+        <w:t>Et risit lepido Delius ore Pater!</w:t>
+      </w:r>
+    </w:p>
+    <w:p>
+      <w:pPr>
+        <w:pStyle w:val="DraCorstandard"/>
+        <w:rPr>
+          <w:lang w:val="it-IT"/>
+        </w:rPr>
+      </w:pPr>
+      <w:r>
+        <w:rPr>
+          <w:lang w:val="it-IT"/>
+        </w:rPr>
+        <w:t>Accipe in vmbrosâ meditata p</w:t>
+      </w:r>
+      <w:r>
+        <w:rPr>
+          <w:rFonts w:cstheme="minorHAnsi"/>
+          <w:lang w:val="it-IT"/>
+        </w:rPr>
+        <w:t>ö</w:t>
+      </w:r>
+      <w:r>
+        <w:rPr>
+          <w:lang w:val="it-IT"/>
+        </w:rPr>
+        <w:t>emata taxo,</w:t>
+      </w:r>
+    </w:p>
+    <w:p>
+      <w:pPr>
+        <w:pStyle w:val="DraCorstandard"/>
+        <w:rPr>
+          <w:lang w:val="it-IT"/>
+        </w:rPr>
+      </w:pPr>
+      <w:r>
+        <w:rPr>
+          <w:lang w:val="it-IT"/>
+        </w:rPr>
+        <w:t>Permessi gelidam fluminis ad scatebram.</w:t>
+      </w:r>
+    </w:p>
+    <w:p>
+      <w:pPr>
+        <w:pStyle w:val="DraCorstandard"/>
+        <w:rPr>
+          <w:lang w:val="it-IT"/>
+        </w:rPr>
+      </w:pPr>
+      <w:r>
+        <w:rPr>
+          <w:lang w:val="it-IT"/>
+        </w:rPr>
+        <w:t>Accipe iò flores tragicâ ferrugine tinctos,</w:t>
+      </w:r>
+    </w:p>
+    <w:p>
+      <w:pPr>
+        <w:pStyle w:val="DraCorstandard"/>
+        <w:rPr>
+          <w:lang w:val="it-IT"/>
+        </w:rPr>
+      </w:pPr>
+      <w:r>
+        <w:rPr>
+          <w:lang w:val="it-IT"/>
+        </w:rPr>
+        <w:t>Quos stipat calatho Melpomenaea tuo.</w:t>
+      </w:r>
+    </w:p>
+    <w:p>
+      <w:pPr>
+        <w:pStyle w:val="DraCorstandard"/>
+        <w:rPr>
+          <w:lang w:val="it-IT"/>
+        </w:rPr>
+      </w:pPr>
+      <w:r>
+        <w:rPr>
+          <w:lang w:val="it-IT"/>
+        </w:rPr>
+        <w:t xml:space="preserve">Heu quibus hoc tenerum perscriptum est omnibus </w:t>
+      </w:r>
+      <w:r>
+        <w:rPr>
+          <w:lang w:val="el-GR"/>
+        </w:rPr>
+        <w:t>αἴ</w:t>
+      </w:r>
+      <w:r>
+        <w:rPr>
+          <w:lang w:val="it-IT"/>
+        </w:rPr>
+        <w:t xml:space="preserve">, </w:t>
+      </w:r>
+      <w:r>
+        <w:t>α</w:t>
+      </w:r>
+      <w:r>
+        <w:rPr>
+          <w:lang w:val="el-GR"/>
+        </w:rPr>
+        <w:t>ἴ</w:t>
+      </w:r>
+      <w:r>
+        <w:rPr>
+          <w:lang w:val="it-IT"/>
+        </w:rPr>
+        <w:t>;</w:t>
+      </w:r>
+    </w:p>
+    <w:p>
+      <w:pPr>
+        <w:pStyle w:val="DraCorstandard"/>
+        <w:rPr>
+          <w:lang w:val="it-IT"/>
+        </w:rPr>
+      </w:pPr>
+      <w:r>
+        <w:rPr>
+          <w:lang w:val="it-IT"/>
+        </w:rPr>
+        <w:t>Quis scit, an his violis, Anna perenna sedet?</w:t>
+      </w:r>
+    </w:p>
+    <w:p>
+      <w:pPr>
+        <w:pStyle w:val="DraCoradditions"/>
+      </w:pPr>
+      <w:r>
+        <w:t>/dedication_end/</w:t>
+      </w:r>
+    </w:p>
+    <w:p>
+      <w:pPr>
+        <w:pStyle w:val="DraCoradditions"/>
+      </w:pPr>
+      <w:r>
+        <w:rPr>
+          <w:lang w:val="it-IT"/>
+        </w:rPr>
+        <w:t>/</w:t>
+      </w:r>
+      <w:r>
+        <w:t>dedication_start/</w:t>
+      </w:r>
+    </w:p>
+    <w:p>
+      <w:pPr>
+        <w:pStyle w:val="DraCorstandard"/>
+        <w:rPr>
+          <w:rStyle w:val="DraCorpagebreak"/>
+        </w:rPr>
+      </w:pPr>
+      <w:r>
+        <w:rPr>
+          <w:rStyle w:val="DraCorpagebreak"/>
+        </w:rPr>
+        <w:t>122</w:t>
+      </w:r>
+    </w:p>
+    <w:p>
+      <w:pPr>
+        <w:pStyle w:val="DraCorstandard"/>
+        <w:rPr>
+          <w:lang w:val="it-IT"/>
+        </w:rPr>
+      </w:pPr>
+      <w:r>
+        <w:rPr>
+          <w:lang w:val="it-IT"/>
+        </w:rPr>
+        <w:t>ADMODVM</w:t>
+      </w:r>
+    </w:p>
+    <w:p>
+      <w:pPr>
+        <w:pStyle w:val="DraCorstandard"/>
+        <w:rPr>
+          <w:lang w:val="it-IT"/>
+        </w:rPr>
+      </w:pPr>
+      <w:r>
+        <w:rPr>
+          <w:lang w:val="it-IT"/>
+        </w:rPr>
+        <w:t>REVERENDO DOMINO</w:t>
+      </w:r>
+    </w:p>
+    <w:p>
+      <w:pPr>
+        <w:pStyle w:val="DraCorstandard"/>
+        <w:rPr>
+          <w:lang w:val="it-IT"/>
+        </w:rPr>
+      </w:pPr>
+      <w:r>
+        <w:rPr>
+          <w:lang w:val="it-IT"/>
+        </w:rPr>
+        <w:t>D. IACOBO CORN.</w:t>
+      </w:r>
+    </w:p>
+    <w:p>
+      <w:pPr>
+        <w:pStyle w:val="DraCorstandard"/>
+        <w:rPr>
+          <w:lang w:val="it-IT"/>
+        </w:rPr>
+      </w:pPr>
+      <w:r>
+        <w:rPr>
+          <w:lang w:val="it-IT"/>
+        </w:rPr>
+        <w:t>LVMMENAEO A MARCA,</w:t>
+      </w:r>
+    </w:p>
+    <w:p>
+      <w:pPr>
+        <w:pStyle w:val="DraCorstandard"/>
+        <w:rPr>
+          <w:lang w:val="it-IT"/>
+        </w:rPr>
+      </w:pPr>
+      <w:r>
+        <w:rPr>
+          <w:lang w:val="it-IT"/>
+        </w:rPr>
+        <w:lastRenderedPageBreak/>
+        <w:t>ORD. S. BENEDICTI</w:t>
+      </w:r>
+    </w:p>
+    <w:p>
+      <w:pPr>
+        <w:pStyle w:val="DraCorstandard"/>
+        <w:rPr>
+          <w:lang w:val="it-IT"/>
+        </w:rPr>
+      </w:pPr>
+      <w:r>
+        <w:rPr>
+          <w:lang w:val="it-IT"/>
+        </w:rPr>
+        <w:t>PRESBYT.</w:t>
+      </w:r>
+    </w:p>
+    <w:p>
+      <w:pPr>
+        <w:pStyle w:val="DraCorstandard"/>
+        <w:rPr>
+          <w:lang w:val="it-IT"/>
+        </w:rPr>
+      </w:pPr>
+      <w:r>
+        <w:rPr>
+          <w:lang w:val="it-IT"/>
+        </w:rPr>
+        <w:t>ADMODVM REVERENDE PATER,</w:t>
+      </w:r>
+    </w:p>
+    <w:p>
+      <w:pPr>
+        <w:pStyle w:val="DraCorstandard"/>
+        <w:rPr>
+          <w:lang w:val="it-IT"/>
+        </w:rPr>
+      </w:pPr>
+      <w:r>
+        <w:rPr>
+          <w:lang w:val="it-IT"/>
+        </w:rPr>
+        <w:t>SAVLEM Tragoediam tuam sacram,</w:t>
+      </w:r>
+    </w:p>
+    <w:p>
+      <w:pPr>
+        <w:pStyle w:val="DraCorstandard"/>
+        <w:rPr>
+          <w:lang w:val="it-IT"/>
+        </w:rPr>
+      </w:pPr>
+      <w:r>
+        <w:rPr>
+          <w:lang w:val="it-IT"/>
+        </w:rPr>
+        <w:t>magnâ animi mei voluptate perlegi, quam perlego</w:t>
+      </w:r>
+    </w:p>
+    <w:p>
+      <w:pPr>
+        <w:pStyle w:val="DraCorstandard"/>
+        <w:rPr>
+          <w:lang w:val="it-IT"/>
+        </w:rPr>
+      </w:pPr>
+      <w:r>
+        <w:rPr>
+          <w:lang w:val="it-IT"/>
+        </w:rPr>
+        <w:t>nunc ABIMELECHVM, quâ d</w:t>
+      </w:r>
+      <w:r>
+        <w:rPr>
+          <w:rFonts w:cstheme="minorHAnsi"/>
+          <w:lang w:val="it-IT"/>
+        </w:rPr>
+        <w:t>ë</w:t>
+      </w:r>
+      <w:r>
+        <w:rPr>
+          <w:lang w:val="it-IT"/>
+        </w:rPr>
+        <w:t>inde, fauente</w:t>
+      </w:r>
+    </w:p>
+    <w:p>
+      <w:pPr>
+        <w:pStyle w:val="DraCorstandard"/>
+        <w:rPr>
+          <w:lang w:val="it-IT"/>
+        </w:rPr>
+      </w:pPr>
+      <w:r>
+        <w:rPr>
+          <w:lang w:val="it-IT"/>
+        </w:rPr>
+        <w:t>Deo, oblectabor ABSALOMO, non enim ad</w:t>
+      </w:r>
+    </w:p>
+    <w:p>
+      <w:pPr>
+        <w:pStyle w:val="DraCorstandard"/>
+        <w:rPr>
+          <w:lang w:val="it-IT"/>
+        </w:rPr>
+      </w:pPr>
+      <w:r>
+        <w:rPr>
+          <w:lang w:val="it-IT"/>
+        </w:rPr>
+        <w:t>manus peruenit meas, sicut peruenit ABIME¬</w:t>
+      </w:r>
+    </w:p>
+    <w:p>
+      <w:pPr>
+        <w:pStyle w:val="DraCorstandard"/>
+        <w:rPr>
+          <w:lang w:val="it-IT"/>
+        </w:rPr>
+      </w:pPr>
+      <w:r>
+        <w:rPr>
+          <w:lang w:val="it-IT"/>
+        </w:rPr>
+        <w:t>LECHVS. Sunt namque ingenij tui foetus erudi¬</w:t>
+      </w:r>
+    </w:p>
+    <w:p>
+      <w:pPr>
+        <w:pStyle w:val="DraCorstandard"/>
+        <w:rPr>
+          <w:lang w:val="it-IT"/>
+        </w:rPr>
+      </w:pPr>
+      <w:r>
+        <w:rPr>
+          <w:lang w:val="it-IT"/>
+        </w:rPr>
+        <w:t>tione, ac doctrinarum varietate referti, magnâ</w:t>
+      </w:r>
+    </w:p>
+    <w:p>
+      <w:pPr>
+        <w:pStyle w:val="DraCorstandard"/>
+        <w:rPr>
+          <w:lang w:val="it-IT"/>
+        </w:rPr>
+      </w:pPr>
+      <w:r>
+        <w:rPr>
+          <w:lang w:val="it-IT"/>
+        </w:rPr>
+        <w:t>animi ergà me tui significatione repleti. Quare</w:t>
+      </w:r>
+    </w:p>
+    <w:p>
+      <w:pPr>
+        <w:pStyle w:val="DraCorstandard"/>
+        <w:rPr>
+          <w:lang w:val="it-IT"/>
+        </w:rPr>
+      </w:pPr>
+      <w:r>
+        <w:rPr>
+          <w:lang w:val="it-IT"/>
+        </w:rPr>
+        <w:t>gratias tibi ago, &amp; si quid pro tantis beneuolen¬</w:t>
+      </w:r>
+    </w:p>
+    <w:p>
+      <w:pPr>
+        <w:pStyle w:val="DraCorstandard"/>
+        <w:rPr>
+          <w:lang w:val="it-IT"/>
+        </w:rPr>
+      </w:pPr>
+      <w:r>
+        <w:rPr>
+          <w:lang w:val="it-IT"/>
+        </w:rPr>
+        <w:t>tiae tuae monumentis potero, faciam tibi satis. Frue¬</w:t>
+      </w:r>
+    </w:p>
+    <w:p>
+      <w:pPr>
+        <w:pStyle w:val="DraCorstandard"/>
+        <w:rPr>
+          <w:lang w:val="it-IT"/>
+        </w:rPr>
+      </w:pPr>
+      <w:r>
+        <w:rPr>
+          <w:lang w:val="it-IT"/>
+        </w:rPr>
+        <w:t>re interim Italiae amaeno solo, sed feraci &amp;</w:t>
+      </w:r>
+    </w:p>
+    <w:p>
+      <w:pPr>
+        <w:pStyle w:val="DraCorstandard"/>
+        <w:rPr>
+          <w:lang w:val="it-IT"/>
+        </w:rPr>
+      </w:pPr>
+      <w:r>
+        <w:rPr>
+          <w:lang w:val="it-IT"/>
+        </w:rPr>
+        <w:t>vale. SALERNI, Die 8. Augusti, 1622.</w:t>
+      </w:r>
+    </w:p>
+    <w:p>
+      <w:pPr>
+        <w:pStyle w:val="DraCorstandard"/>
+        <w:rPr>
+          <w:lang w:val="it-IT"/>
+        </w:rPr>
+      </w:pPr>
+      <w:r>
+        <w:rPr>
+          <w:lang w:val="it-IT"/>
+        </w:rPr>
+        <w:t>T. Amantissimus</w:t>
+      </w:r>
+    </w:p>
+    <w:p>
+      <w:pPr>
+        <w:pStyle w:val="DraCorstandard"/>
+        <w:rPr>
+          <w:lang w:val="it-IT"/>
+        </w:rPr>
+      </w:pPr>
+      <w:r>
+        <w:rPr>
+          <w:lang w:val="it-IT"/>
+        </w:rPr>
+        <w:t>3305.</w:t>
+      </w:r>
+    </w:p>
+    <w:p>
+      <w:pPr>
+        <w:pStyle w:val="DraCorstandard"/>
+        <w:rPr>
+          <w:lang w:val="it-IT"/>
+        </w:rPr>
+      </w:pPr>
+      <w:r>
+        <w:rPr>
+          <w:lang w:val="it-IT"/>
+        </w:rPr>
+        <w:t>L. CARD. SANSEVERINVS.</w:t>
+      </w:r>
+    </w:p>
+    <w:p>
+      <w:pPr>
+        <w:pStyle w:val="DraCoradditions"/>
+      </w:pPr>
+      <w:r>
+        <w:t>/dedication_end/</w:t>
+      </w:r>
+    </w:p>
+    <w:p>
+      <w:pPr>
+        <w:pStyle w:val="DraCoradditions"/>
+      </w:pPr>
+      <w:r>
+        <w:t>/</w:t>
+      </w:r>
+      <w:r>
+        <w:t>argument</w:t>
+      </w:r>
+      <w:r>
+        <w:t>_start/</w:t>
+      </w:r>
+    </w:p>
+    <w:p>
+      <w:pPr>
+        <w:pStyle w:val="DraCorstandard"/>
+        <w:rPr>
+          <w:rStyle w:val="DraCorpagebreak"/>
+        </w:rPr>
+      </w:pPr>
+      <w:r>
+        <w:rPr>
+          <w:rStyle w:val="DraCorpagebreak"/>
+        </w:rPr>
+        <w:t>R 3</w:t>
+      </w:r>
+    </w:p>
+    <w:p>
+      <w:pPr>
+        <w:pStyle w:val="DraCorstandard"/>
+        <w:rPr>
+          <w:rStyle w:val="DraCorpagebreak"/>
+        </w:rPr>
+      </w:pPr>
+      <w:r>
+        <w:rPr>
+          <w:rStyle w:val="DraCorpagebreak"/>
+        </w:rPr>
+        <w:t>123</w:t>
+      </w:r>
+    </w:p>
+    <w:p>
+      <w:pPr>
+        <w:pStyle w:val="DraCorhead"/>
+      </w:pPr>
+      <w:r>
+        <w:t>ARGVMENTVM.</w:t>
+      </w:r>
+    </w:p>
+    <w:p>
+      <w:pPr>
+        <w:pStyle w:val="DraCorstandard"/>
+        <w:rPr>
+          <w:lang w:val="it-IT"/>
+        </w:rPr>
+      </w:pPr>
+      <w:r>
+        <w:rPr>
+          <w:lang w:val="it-IT"/>
+        </w:rPr>
+        <w:t>SAVL, post rapinam AMALECH, à Deo</w:t>
+      </w:r>
+    </w:p>
+    <w:p>
+      <w:pPr>
+        <w:pStyle w:val="DraCorstandard"/>
+        <w:rPr>
+          <w:lang w:val="it-IT"/>
+        </w:rPr>
+      </w:pPr>
+      <w:r>
+        <w:rPr>
+          <w:lang w:val="it-IT"/>
+        </w:rPr>
+        <w:t>proiectus, à SAMVELE destitutus, amen¬</w:t>
+      </w:r>
+    </w:p>
+    <w:p>
+      <w:pPr>
+        <w:pStyle w:val="DraCorstandard"/>
+        <w:rPr>
+          <w:lang w:val="it-IT"/>
+        </w:rPr>
+      </w:pPr>
+      <w:r>
+        <w:rPr>
+          <w:lang w:val="it-IT"/>
+        </w:rPr>
+        <w:t>tiâ laborat, DAVIDIS caedem machinatur.</w:t>
+      </w:r>
+    </w:p>
+    <w:p>
+      <w:pPr>
+        <w:pStyle w:val="DraCorstandard"/>
+        <w:rPr>
+          <w:lang w:val="it-IT"/>
+        </w:rPr>
+      </w:pPr>
+      <w:r>
+        <w:rPr>
+          <w:lang w:val="it-IT"/>
+        </w:rPr>
+        <w:lastRenderedPageBreak/>
+        <w:t>Denique rebus in deterius sublapsis, con¬</w:t>
+      </w:r>
+    </w:p>
+    <w:p>
+      <w:pPr>
+        <w:pStyle w:val="DraCorstandard"/>
+        <w:rPr>
+          <w:lang w:val="it-IT"/>
+        </w:rPr>
+      </w:pPr>
+      <w:r>
+        <w:rPr>
+          <w:lang w:val="it-IT"/>
+        </w:rPr>
+        <w:t>sulto magico oraculo, &amp; redhibiti SAMVE¬</w:t>
+      </w:r>
+    </w:p>
+    <w:p>
+      <w:pPr>
+        <w:pStyle w:val="DraCorstandard"/>
+        <w:rPr>
+          <w:lang w:val="it-IT"/>
+        </w:rPr>
+      </w:pPr>
+      <w:r>
+        <w:rPr>
+          <w:lang w:val="it-IT"/>
+        </w:rPr>
+        <w:t>LIS spectro deterritus, in Gelb</w:t>
+      </w:r>
+      <w:r>
+        <w:rPr>
+          <w:rFonts w:cstheme="minorHAnsi"/>
+          <w:lang w:val="it-IT"/>
+        </w:rPr>
+        <w:t>ö</w:t>
+      </w:r>
+      <w:r>
+        <w:rPr>
+          <w:lang w:val="it-IT"/>
+        </w:rPr>
+        <w:t>ae porrò</w:t>
+      </w:r>
+    </w:p>
+    <w:p>
+      <w:pPr>
+        <w:pStyle w:val="DraCorstandard"/>
+        <w:rPr>
+          <w:lang w:val="it-IT"/>
+        </w:rPr>
+      </w:pPr>
+      <w:r>
+        <w:rPr>
+          <w:lang w:val="it-IT"/>
+        </w:rPr>
+        <w:t>montibus, cum Palaestinis laeuo Marte con¬</w:t>
+      </w:r>
+    </w:p>
+    <w:p>
+      <w:pPr>
+        <w:pStyle w:val="DraCorstandard"/>
+        <w:rPr>
+          <w:lang w:val="it-IT"/>
+        </w:rPr>
+      </w:pPr>
+      <w:r>
+        <w:rPr>
+          <w:lang w:val="it-IT"/>
+        </w:rPr>
+        <w:t>gressus, &amp; propriâ manu transuerberatus</w:t>
+      </w:r>
+    </w:p>
+    <w:p>
+      <w:pPr>
+        <w:pStyle w:val="DraCorstandard"/>
+        <w:rPr>
+          <w:lang w:val="it-IT"/>
+        </w:rPr>
+      </w:pPr>
+      <w:r>
+        <w:rPr>
+          <w:lang w:val="it-IT"/>
+        </w:rPr>
+        <w:t>occumbit. 1. Reg. 31.</w:t>
+      </w:r>
+    </w:p>
+    <w:p>
+      <w:pPr>
+        <w:pStyle w:val="DraCoradditions"/>
+      </w:pPr>
+      <w:r>
+        <w:t>/</w:t>
+      </w:r>
+      <w:r>
+        <w:t>argument</w:t>
       </w:r>
       <w:r>
         <w:t>_end/</w:t>
@@ -1485,1104 +2380,192 @@
         <w:pStyle w:val="DraCoradditions"/>
       </w:pPr>
       <w:r>
-        <w:t>/titlePage_end/</w:t>
+        <w:t>/dramatisPersonae_start/</w:t>
+      </w:r>
+    </w:p>
+    <w:p>
+      <w:pPr>
+        <w:pStyle w:val="DraCorhead"/>
+      </w:pPr>
+      <w:r>
+        <w:t>PERSONARVM NOMINA.</w:t>
+      </w:r>
+    </w:p>
+    <w:p>
+      <w:pPr>
+        <w:pStyle w:val="DraCorstandard"/>
+        <w:rPr>
+          <w:lang w:val="it-IT"/>
+        </w:rPr>
+      </w:pPr>
+      <w:r>
+        <w:rPr>
+          <w:rStyle w:val="DraCorcharactername"/>
+        </w:rPr>
+        <w:t>SAM</w:t>
+      </w:r>
+      <w:r>
+        <w:rPr>
+          <w:rStyle w:val="DraCorcharactername"/>
+          <w:lang w:val="cs-CZ"/>
+        </w:rPr>
+        <w:t>V</w:t>
+      </w:r>
+      <w:r>
+        <w:rPr>
+          <w:rStyle w:val="DraCorcharactername"/>
+        </w:rPr>
+        <w:t>EL.</w:t>
+      </w:r>
+    </w:p>
+    <w:p>
+      <w:pPr>
+        <w:pStyle w:val="DraCorstandard"/>
+        <w:rPr>
+          <w:rStyle w:val="DraCorcharactername"/>
+        </w:rPr>
+      </w:pPr>
+      <w:r>
+        <w:rPr>
+          <w:rStyle w:val="DraCorcharactername"/>
+        </w:rPr>
+        <w:t>DAVID.</w:t>
+      </w:r>
+    </w:p>
+    <w:p>
+      <w:pPr>
+        <w:pStyle w:val="DraCorstandard"/>
+        <w:rPr>
+          <w:rStyle w:val="DraCorcharactername"/>
+        </w:rPr>
+      </w:pPr>
+      <w:r>
+        <w:rPr>
+          <w:rStyle w:val="DraCorcharactername"/>
+        </w:rPr>
+        <w:t>SAVL</w:t>
+      </w:r>
+      <w:r>
+        <w:rPr>
+          <w:rStyle w:val="DraCorcharactername"/>
+        </w:rPr>
+        <w:t>.</w:t>
+      </w:r>
+    </w:p>
+    <w:p>
+      <w:pPr>
+        <w:pStyle w:val="DraCorstandard"/>
+        <w:rPr>
+          <w:rStyle w:val="DraCorcharactername"/>
+        </w:rPr>
+      </w:pPr>
+      <w:r>
+        <w:rPr>
+          <w:rStyle w:val="DraCorcharactername"/>
+        </w:rPr>
+        <w:t>PYTHONISSA.</w:t>
+      </w:r>
+    </w:p>
+    <w:p>
+      <w:pPr>
+        <w:pStyle w:val="DraCorstandard"/>
+        <w:rPr>
+          <w:lang w:val="it-IT"/>
+        </w:rPr>
+      </w:pPr>
+      <w:r>
+        <w:rPr>
+          <w:rStyle w:val="DraCorcharactername"/>
+        </w:rPr>
+        <w:t>ACHIMAS</w:t>
+      </w:r>
+      <w:r>
+        <w:rPr>
+          <w:lang w:val="it-IT"/>
+        </w:rPr>
+        <w:t xml:space="preserve"> </w:t>
+      </w:r>
+      <w:r>
+        <w:rPr>
+          <w:rStyle w:val="DraCorroledescription"/>
+        </w:rPr>
+        <w:t>ARMIGER.</w:t>
+      </w:r>
+    </w:p>
+    <w:p>
+      <w:pPr>
+        <w:pStyle w:val="DraCorstandard"/>
+        <w:rPr>
+          <w:rStyle w:val="DraCorcharactername"/>
+        </w:rPr>
+      </w:pPr>
+      <w:r>
+        <w:rPr>
+          <w:rStyle w:val="DraCorcharactername"/>
+        </w:rPr>
+        <w:t>NVNCIVS.</w:t>
+      </w:r>
+    </w:p>
+    <w:p>
+      <w:pPr>
+        <w:pStyle w:val="DraCorstandard"/>
+        <w:rPr>
+          <w:rStyle w:val="DraCorcharactername"/>
+        </w:rPr>
+      </w:pPr>
+      <w:r>
+        <w:rPr>
+          <w:rStyle w:val="DraCorcharactername"/>
+        </w:rPr>
+        <w:t>CHORVS.</w:t>
       </w:r>
     </w:p>
     <w:p>
       <w:pPr>
         <w:pStyle w:val="DraCoradditions"/>
-      </w:pPr>
+        <w:rPr>
+          <w:lang w:val="it-IT"/>
+        </w:rPr>
+      </w:pPr>
+      <w:r>
+        <w:rPr>
+          <w:lang w:val="it-IT"/>
+        </w:rPr>
+        <w:t>/dramatisPersonae_</w:t>
+      </w:r>
+      <w:r>
+        <w:rPr>
+          <w:lang w:val="it-IT"/>
+        </w:rPr>
+        <w:t>end</w:t>
+      </w:r>
+    </w:p>
+    <w:p>
+      <w:pPr>
+        <w:pStyle w:val="DraCoradditions"/>
+        <w:rPr>
+          <w:lang w:val="it-IT"/>
+        </w:rPr>
+      </w:pPr>
+      <w:r>
+        <w:rPr>
+          <w:lang w:val="it-IT"/>
+        </w:rPr>
+        <w:t>/main</w:t>
+      </w:r>
+      <w:r>
+        <w:rPr>
+          <w:lang w:val="it-IT"/>
+        </w:rPr>
+        <w:t>=verse</w:t>
+      </w:r>
       <w:bookmarkStart w:id="0" w:name="_GoBack"/>
       <w:bookmarkEnd w:id="0"/>
       <w:r>
+        <w:rPr>
+          <w:lang w:val="it-IT"/>
+        </w:rPr>
         <w:t>/</w:t>
-      </w:r>
-      <w:r>
-        <w:t>dedication</w:t>
-      </w:r>
-      <w:r>
-        <w:t>_start/</w:t>
-      </w:r>
-    </w:p>
-    <w:p>
-      <w:pPr>
-        <w:pStyle w:val="DraCorstandard"/>
-        <w:rPr>
-          <w:rStyle w:val="DraCorpagebreak"/>
-        </w:rPr>
-      </w:pPr>
-      <w:r>
-        <w:rPr>
-          <w:rStyle w:val="DraCorpagebreak"/>
-        </w:rPr>
-        <w:t>121</w:t>
-      </w:r>
-    </w:p>
-    <w:p>
-      <w:pPr>
-        <w:pStyle w:val="DraCorstandard"/>
-      </w:pPr>
-      <w:r>
-        <w:t>ILLVSTRISSIMO,</w:t>
-      </w:r>
-    </w:p>
-    <w:p>
-      <w:pPr>
-        <w:pStyle w:val="DraCorstandard"/>
-      </w:pPr>
-      <w:r>
-        <w:t>ET EXCELLENTISSIMO DOMINO</w:t>
-      </w:r>
-    </w:p>
-    <w:p>
-      <w:pPr>
-        <w:pStyle w:val="DraCorstandard"/>
-      </w:pPr>
-      <w:r>
-        <w:t>D. CLAVDIO DOIGNYEZ</w:t>
-      </w:r>
-    </w:p>
-    <w:p>
-      <w:pPr>
-        <w:pStyle w:val="DraCorstandard"/>
-      </w:pPr>
-      <w:r>
-        <w:t>COMITI DE COVPIGNY,</w:t>
-      </w:r>
-    </w:p>
-    <w:p>
-      <w:pPr>
-        <w:pStyle w:val="DraCorstandard"/>
-      </w:pPr>
-      <w:r>
-        <w:lastRenderedPageBreak/>
-        <w:t>COMARCHO DE MORCHOVE, &amp;c.</w:t>
-      </w:r>
-    </w:p>
-    <w:p>
-      <w:pPr>
-        <w:pStyle w:val="DraCorstandard"/>
-      </w:pPr>
-      <w:r>
-        <w:t>CATHOLICAE MAIESTATI A CONSILIIS</w:t>
-      </w:r>
-    </w:p>
-    <w:p>
-      <w:pPr>
-        <w:pStyle w:val="DraCorstandard"/>
-      </w:pPr>
-      <w:r>
-        <w:t>STATVVM,</w:t>
-      </w:r>
-    </w:p>
-    <w:p>
-      <w:pPr>
-        <w:pStyle w:val="DraCorstandard"/>
-      </w:pPr>
-      <w:r>
-        <w:t>REGII AERARII SVPREMO PRAEFECTO,</w:t>
-      </w:r>
-    </w:p>
-    <w:p>
-      <w:pPr>
-        <w:pStyle w:val="DraCorstandard"/>
-      </w:pPr>
-      <w:r>
-        <w:t>DOMINO ET PATRONO MEO COLENDISSIMO</w:t>
-      </w:r>
-    </w:p>
-    <w:p>
-      <w:pPr>
-        <w:pStyle w:val="DraCorstandard"/>
-      </w:pPr>
-      <w:r>
-        <w:t>L. M. C.</w:t>
-      </w:r>
-    </w:p>
-    <w:p>
-      <w:pPr>
-        <w:pStyle w:val="DraCorstandard"/>
-        <w:rPr>
-          <w:lang w:val="it-IT"/>
-        </w:rPr>
-      </w:pPr>
-      <w:r>
-        <w:t xml:space="preserve">IACOBVS CORN. </w:t>
-      </w:r>
-      <w:r>
-        <w:rPr>
-          <w:lang w:val="it-IT"/>
-        </w:rPr>
-        <w:t>LVMMENAEVS A MARCA,</w:t>
-      </w:r>
-    </w:p>
-    <w:p>
-      <w:pPr>
-        <w:pStyle w:val="DraCorstandard"/>
-        <w:rPr>
-          <w:lang w:val="it-IT"/>
-        </w:rPr>
-      </w:pPr>
-      <w:r>
-        <w:rPr>
-          <w:lang w:val="it-IT"/>
-        </w:rPr>
-        <w:t>Religiosus Sacerdos Benedictino-Blandinensis</w:t>
-      </w:r>
-    </w:p>
-    <w:p>
-      <w:pPr>
-        <w:pStyle w:val="DraCorstandard"/>
-        <w:rPr>
-          <w:lang w:val="it-IT"/>
-        </w:rPr>
-      </w:pPr>
-      <w:r>
-        <w:rPr>
-          <w:lang w:val="it-IT"/>
-        </w:rPr>
-        <w:t>ad Gandanum.</w:t>
-      </w:r>
-    </w:p>
-    <w:p>
-      <w:pPr>
-        <w:pStyle w:val="DraCorstandard"/>
-        <w:rPr>
-          <w:lang w:val="it-IT"/>
-        </w:rPr>
-      </w:pPr>
-      <w:r>
-        <w:rPr>
-          <w:lang w:val="it-IT"/>
-        </w:rPr>
-        <w:t>MVsarum Alcides, qui primo natus in ostro,</w:t>
-      </w:r>
-    </w:p>
-    <w:p>
-      <w:pPr>
-        <w:pStyle w:val="DraCorstandard"/>
-        <w:rPr>
-          <w:lang w:val="it-IT"/>
-        </w:rPr>
-      </w:pPr>
-      <w:r>
-        <w:rPr>
-          <w:lang w:val="it-IT"/>
-        </w:rPr>
-        <w:t>OGNYACVM claro sanguine stemma notas.</w:t>
-      </w:r>
-    </w:p>
-    <w:p>
-      <w:pPr>
-        <w:pStyle w:val="DraCorstandard"/>
-        <w:rPr>
-          <w:lang w:val="it-IT"/>
-        </w:rPr>
-      </w:pPr>
-      <w:r>
-        <w:rPr>
-          <w:lang w:val="it-IT"/>
-        </w:rPr>
-        <w:t>O cui riserunt inter cunabula Musae,</w:t>
-      </w:r>
-    </w:p>
-    <w:p>
-      <w:pPr>
-        <w:pStyle w:val="DraCorstandard"/>
-        <w:rPr>
-          <w:lang w:val="it-IT"/>
-        </w:rPr>
-      </w:pPr>
-      <w:r>
-        <w:rPr>
-          <w:lang w:val="it-IT"/>
-        </w:rPr>
-        <w:t>Et risit lepido Delius ore Pater!</w:t>
-      </w:r>
-    </w:p>
-    <w:p>
-      <w:pPr>
-        <w:pStyle w:val="DraCorstandard"/>
-        <w:rPr>
-          <w:lang w:val="it-IT"/>
-        </w:rPr>
-      </w:pPr>
-      <w:r>
-        <w:rPr>
-          <w:lang w:val="it-IT"/>
-        </w:rPr>
-        <w:t>Accipe in vmbrosâ meditata p</w:t>
-      </w:r>
-      <w:r>
-        <w:rPr>
-          <w:rFonts w:cstheme="minorHAnsi"/>
-          <w:lang w:val="it-IT"/>
-        </w:rPr>
-        <w:t>ö</w:t>
-      </w:r>
-      <w:r>
-        <w:rPr>
-          <w:lang w:val="it-IT"/>
-        </w:rPr>
-        <w:t>emata taxo,</w:t>
-      </w:r>
-    </w:p>
-    <w:p>
-      <w:pPr>
-        <w:pStyle w:val="DraCorstandard"/>
-        <w:rPr>
-          <w:lang w:val="it-IT"/>
-        </w:rPr>
-      </w:pPr>
-      <w:r>
-        <w:rPr>
-          <w:lang w:val="it-IT"/>
-        </w:rPr>
-        <w:t>Permessi gelidam fluminis ad scatebram.</w:t>
-      </w:r>
-    </w:p>
-    <w:p>
-      <w:pPr>
-        <w:pStyle w:val="DraCorstandard"/>
-        <w:rPr>
-          <w:lang w:val="it-IT"/>
-        </w:rPr>
-      </w:pPr>
-      <w:r>
-        <w:rPr>
-          <w:lang w:val="it-IT"/>
-        </w:rPr>
-        <w:t>Accipe iò flores tragicâ ferrugine tinctos,</w:t>
-      </w:r>
-    </w:p>
-    <w:p>
-      <w:pPr>
-        <w:pStyle w:val="DraCorstandard"/>
-        <w:rPr>
-          <w:lang w:val="it-IT"/>
-        </w:rPr>
-      </w:pPr>
-      <w:r>
-        <w:rPr>
-          <w:lang w:val="it-IT"/>
-        </w:rPr>
-        <w:t>Quos stipat calatho Melpomenaea tuo.</w:t>
-      </w:r>
-    </w:p>
-    <w:p>
-      <w:pPr>
-        <w:pStyle w:val="DraCorstandard"/>
-        <w:rPr>
-          <w:lang w:val="it-IT"/>
-        </w:rPr>
-      </w:pPr>
-      <w:r>
-        <w:rPr>
-          <w:lang w:val="it-IT"/>
-        </w:rPr>
-        <w:t xml:space="preserve">Heu quibus hoc tenerum perscriptum est omnibus </w:t>
-      </w:r>
-      <w:r>
-        <w:rPr>
-          <w:lang w:val="el-GR"/>
-        </w:rPr>
-        <w:t>αἴ</w:t>
-      </w:r>
-      <w:r>
-        <w:rPr>
-          <w:lang w:val="it-IT"/>
-        </w:rPr>
-        <w:t xml:space="preserve">, </w:t>
-      </w:r>
-      <w:r>
-        <w:t>α</w:t>
-      </w:r>
-      <w:r>
-        <w:rPr>
-          <w:lang w:val="el-GR"/>
-        </w:rPr>
-        <w:t>ἴ</w:t>
-      </w:r>
-      <w:r>
-        <w:rPr>
-          <w:lang w:val="it-IT"/>
-        </w:rPr>
-        <w:t>;</w:t>
-      </w:r>
-    </w:p>
-    <w:p>
-      <w:pPr>
-        <w:pStyle w:val="DraCorstandard"/>
-        <w:rPr>
-          <w:lang w:val="it-IT"/>
-        </w:rPr>
-      </w:pPr>
-      <w:r>
-        <w:rPr>
-          <w:lang w:val="it-IT"/>
-        </w:rPr>
-        <w:t>Quis scit, an his violis, Anna perenna sedet?</w:t>
-      </w:r>
-    </w:p>
-    <w:p>
-      <w:pPr>
-        <w:pStyle w:val="DraCoradditions"/>
-      </w:pPr>
-      <w:r>
-        <w:t>/dedication</w:t>
-      </w:r>
-      <w:r>
-        <w:t>_end</w:t>
-      </w:r>
-      <w:r>
-        <w:t>/</w:t>
-      </w:r>
-    </w:p>
-    <w:p>
-      <w:pPr>
-        <w:pStyle w:val="DraCoradditions"/>
-      </w:pPr>
-      <w:r>
-        <w:rPr>
-          <w:lang w:val="it-IT"/>
-        </w:rPr>
-        <w:t>/</w:t>
-      </w:r>
-      <w:r>
-        <w:t>dedication_start/</w:t>
-      </w:r>
-    </w:p>
-    <w:p>
-      <w:pPr>
-        <w:pStyle w:val="DraCorstandard"/>
-        <w:rPr>
-          <w:rStyle w:val="DraCorpagebreak"/>
-        </w:rPr>
-      </w:pPr>
-      <w:r>
-        <w:rPr>
-          <w:rStyle w:val="DraCorpagebreak"/>
-        </w:rPr>
-        <w:t>122</w:t>
-      </w:r>
-    </w:p>
-    <w:p>
-      <w:pPr>
-        <w:pStyle w:val="DraCorstandard"/>
-        <w:rPr>
-          <w:lang w:val="it-IT"/>
-        </w:rPr>
-      </w:pPr>
-      <w:r>
-        <w:rPr>
-          <w:lang w:val="it-IT"/>
-        </w:rPr>
-        <w:t>ADMODVM</w:t>
-      </w:r>
-    </w:p>
-    <w:p>
-      <w:pPr>
-        <w:pStyle w:val="DraCorstandard"/>
-        <w:rPr>
-          <w:lang w:val="it-IT"/>
-        </w:rPr>
-      </w:pPr>
-      <w:r>
-        <w:rPr>
-          <w:lang w:val="it-IT"/>
-        </w:rPr>
-        <w:t>REVERENDO DOMINO</w:t>
-      </w:r>
-    </w:p>
-    <w:p>
-      <w:pPr>
-        <w:pStyle w:val="DraCorstandard"/>
-        <w:rPr>
-          <w:lang w:val="it-IT"/>
-        </w:rPr>
-      </w:pPr>
-      <w:r>
-        <w:rPr>
-          <w:lang w:val="it-IT"/>
-        </w:rPr>
-        <w:t>D. IACOBO CORN.</w:t>
-      </w:r>
-    </w:p>
-    <w:p>
-      <w:pPr>
-        <w:pStyle w:val="DraCorstandard"/>
-        <w:rPr>
-          <w:lang w:val="it-IT"/>
-        </w:rPr>
-      </w:pPr>
-      <w:r>
-        <w:rPr>
-          <w:lang w:val="it-IT"/>
-        </w:rPr>
-        <w:t>LVMMENAEO A MARCA,</w:t>
-      </w:r>
-    </w:p>
-    <w:p>
-      <w:pPr>
-        <w:pStyle w:val="DraCorstandard"/>
-        <w:rPr>
-          <w:lang w:val="it-IT"/>
-        </w:rPr>
-      </w:pPr>
-      <w:r>
-        <w:rPr>
-          <w:lang w:val="it-IT"/>
-        </w:rPr>
-        <w:lastRenderedPageBreak/>
-        <w:t>ORD. S. BENEDICTI</w:t>
-      </w:r>
-    </w:p>
-    <w:p>
-      <w:pPr>
-        <w:pStyle w:val="DraCorstandard"/>
-        <w:rPr>
-          <w:lang w:val="it-IT"/>
-        </w:rPr>
-      </w:pPr>
-      <w:r>
-        <w:rPr>
-          <w:lang w:val="it-IT"/>
-        </w:rPr>
-        <w:t>PRESBYT.</w:t>
-      </w:r>
-    </w:p>
-    <w:p>
-      <w:pPr>
-        <w:pStyle w:val="DraCorstandard"/>
-        <w:rPr>
-          <w:lang w:val="it-IT"/>
-        </w:rPr>
-      </w:pPr>
-      <w:r>
-        <w:rPr>
-          <w:lang w:val="it-IT"/>
-        </w:rPr>
-        <w:t>ADMODVM REVERENDE PATER,</w:t>
-      </w:r>
-    </w:p>
-    <w:p>
-      <w:pPr>
-        <w:pStyle w:val="DraCorstandard"/>
-        <w:rPr>
-          <w:lang w:val="it-IT"/>
-        </w:rPr>
-      </w:pPr>
-      <w:r>
-        <w:rPr>
-          <w:lang w:val="it-IT"/>
-        </w:rPr>
-        <w:t>SAVLEM Tragoediam tuam sacram,</w:t>
-      </w:r>
-    </w:p>
-    <w:p>
-      <w:pPr>
-        <w:pStyle w:val="DraCorstandard"/>
-        <w:rPr>
-          <w:lang w:val="it-IT"/>
-        </w:rPr>
-      </w:pPr>
-      <w:r>
-        <w:rPr>
-          <w:lang w:val="it-IT"/>
-        </w:rPr>
-        <w:t>magnâ animi mei voluptate perlegi, quam perlego</w:t>
-      </w:r>
-    </w:p>
-    <w:p>
-      <w:pPr>
-        <w:pStyle w:val="DraCorstandard"/>
-        <w:rPr>
-          <w:lang w:val="it-IT"/>
-        </w:rPr>
-      </w:pPr>
-      <w:r>
-        <w:rPr>
-          <w:lang w:val="it-IT"/>
-        </w:rPr>
-        <w:t>nunc ABIMELECHVM, quâ d</w:t>
-      </w:r>
-      <w:r>
-        <w:rPr>
-          <w:rFonts w:cstheme="minorHAnsi"/>
-          <w:lang w:val="it-IT"/>
-        </w:rPr>
-        <w:t>ë</w:t>
-      </w:r>
-      <w:r>
-        <w:rPr>
-          <w:lang w:val="it-IT"/>
-        </w:rPr>
-        <w:t>inde, fauente</w:t>
-      </w:r>
-    </w:p>
-    <w:p>
-      <w:pPr>
-        <w:pStyle w:val="DraCorstandard"/>
-        <w:rPr>
-          <w:lang w:val="it-IT"/>
-        </w:rPr>
-      </w:pPr>
-      <w:r>
-        <w:rPr>
-          <w:lang w:val="it-IT"/>
-        </w:rPr>
-        <w:t>Deo, oblectabor ABSALOMO, non enim ad</w:t>
-      </w:r>
-    </w:p>
-    <w:p>
-      <w:pPr>
-        <w:pStyle w:val="DraCorstandard"/>
-        <w:rPr>
-          <w:lang w:val="it-IT"/>
-        </w:rPr>
-      </w:pPr>
-      <w:r>
-        <w:rPr>
-          <w:lang w:val="it-IT"/>
-        </w:rPr>
-        <w:t>manus peruenit meas, sicut peruenit ABIME¬</w:t>
-      </w:r>
-    </w:p>
-    <w:p>
-      <w:pPr>
-        <w:pStyle w:val="DraCorstandard"/>
-        <w:rPr>
-          <w:lang w:val="it-IT"/>
-        </w:rPr>
-      </w:pPr>
-      <w:r>
-        <w:rPr>
-          <w:lang w:val="it-IT"/>
-        </w:rPr>
-        <w:t>LECHVS. Sunt namque ingenij tui foetus erudi¬</w:t>
-      </w:r>
-    </w:p>
-    <w:p>
-      <w:pPr>
-        <w:pStyle w:val="DraCorstandard"/>
-        <w:rPr>
-          <w:lang w:val="it-IT"/>
-        </w:rPr>
-      </w:pPr>
-      <w:r>
-        <w:rPr>
-          <w:lang w:val="it-IT"/>
-        </w:rPr>
-        <w:t>tione, ac doctrinarum varietate referti, magnâ</w:t>
-      </w:r>
-    </w:p>
-    <w:p>
-      <w:pPr>
-        <w:pStyle w:val="DraCorstandard"/>
-        <w:rPr>
-          <w:lang w:val="it-IT"/>
-        </w:rPr>
-      </w:pPr>
-      <w:r>
-        <w:rPr>
-          <w:lang w:val="it-IT"/>
-        </w:rPr>
-        <w:t>animi ergà me tui significatione repleti. Quare</w:t>
-      </w:r>
-    </w:p>
-    <w:p>
-      <w:pPr>
-        <w:pStyle w:val="DraCorstandard"/>
-        <w:rPr>
-          <w:lang w:val="it-IT"/>
-        </w:rPr>
-      </w:pPr>
-      <w:r>
-        <w:rPr>
-          <w:lang w:val="it-IT"/>
-        </w:rPr>
-        <w:t>gratias tibi ago, &amp; si quid pro tantis beneuolen¬</w:t>
-      </w:r>
-    </w:p>
-    <w:p>
-      <w:pPr>
-        <w:pStyle w:val="DraCorstandard"/>
-        <w:rPr>
-          <w:lang w:val="it-IT"/>
-        </w:rPr>
-      </w:pPr>
-      <w:r>
-        <w:rPr>
-          <w:lang w:val="it-IT"/>
-        </w:rPr>
-        <w:t>tiae tuae monumentis potero, faciam tibi satis. Frue¬</w:t>
-      </w:r>
-    </w:p>
-    <w:p>
-      <w:pPr>
-        <w:pStyle w:val="DraCorstandard"/>
-        <w:rPr>
-          <w:lang w:val="it-IT"/>
-        </w:rPr>
-      </w:pPr>
-      <w:r>
-        <w:rPr>
-          <w:lang w:val="it-IT"/>
-        </w:rPr>
-        <w:t>re interim Italiae amaeno solo, sed feraci &amp;</w:t>
-      </w:r>
-    </w:p>
-    <w:p>
-      <w:pPr>
-        <w:pStyle w:val="DraCorstandard"/>
-        <w:rPr>
-          <w:lang w:val="it-IT"/>
-        </w:rPr>
-      </w:pPr>
-      <w:r>
-        <w:rPr>
-          <w:lang w:val="it-IT"/>
-        </w:rPr>
-        <w:t>vale. SALERNI, Die 8. Augusti, 1622.</w:t>
-      </w:r>
-    </w:p>
-    <w:p>
-      <w:pPr>
-        <w:pStyle w:val="DraCorstandard"/>
-        <w:rPr>
-          <w:lang w:val="it-IT"/>
-        </w:rPr>
-      </w:pPr>
-      <w:r>
-        <w:rPr>
-          <w:lang w:val="it-IT"/>
-        </w:rPr>
-        <w:t>T. Amantissimus</w:t>
-      </w:r>
-    </w:p>
-    <w:p>
-      <w:pPr>
-        <w:pStyle w:val="DraCorstandard"/>
-        <w:rPr>
-          <w:lang w:val="it-IT"/>
-        </w:rPr>
-      </w:pPr>
-      <w:r>
-        <w:rPr>
-          <w:lang w:val="it-IT"/>
-        </w:rPr>
-        <w:t>3305.</w:t>
-      </w:r>
-    </w:p>
-    <w:p>
-      <w:pPr>
-        <w:pStyle w:val="DraCorstandard"/>
-        <w:rPr>
-          <w:lang w:val="it-IT"/>
-        </w:rPr>
-      </w:pPr>
-      <w:r>
-        <w:rPr>
-          <w:lang w:val="it-IT"/>
-        </w:rPr>
-        <w:t>L. CARD. SANSEVERINVS.</w:t>
-      </w:r>
-    </w:p>
-    <w:p>
-      <w:pPr>
-        <w:pStyle w:val="DraCoradditions"/>
-      </w:pPr>
-      <w:r>
-        <w:t>/dedication</w:t>
-      </w:r>
-      <w:r>
-        <w:t>_end</w:t>
-      </w:r>
-      <w:r>
-        <w:t>/</w:t>
-      </w:r>
-    </w:p>
-    <w:p>
-      <w:pPr>
-        <w:pStyle w:val="DraCoradditions"/>
-      </w:pPr>
-      <w:r>
-        <w:t>/</w:t>
-      </w:r>
-      <w:r>
-        <w:t>argument</w:t>
-      </w:r>
-      <w:r>
-        <w:t>_start/</w:t>
-      </w:r>
-    </w:p>
-    <w:p>
-      <w:pPr>
-        <w:pStyle w:val="DraCorstandard"/>
-        <w:rPr>
-          <w:rStyle w:val="DraCorpagebreak"/>
-        </w:rPr>
-      </w:pPr>
-      <w:r>
-        <w:rPr>
-          <w:rStyle w:val="DraCorpagebreak"/>
-        </w:rPr>
-        <w:t>R 3</w:t>
-      </w:r>
-    </w:p>
-    <w:p>
-      <w:pPr>
-        <w:pStyle w:val="DraCorstandard"/>
-        <w:rPr>
-          <w:rStyle w:val="DraCorpagebreak"/>
-        </w:rPr>
-      </w:pPr>
-      <w:r>
-        <w:rPr>
-          <w:rStyle w:val="DraCorpagebreak"/>
-        </w:rPr>
-        <w:t>123</w:t>
-      </w:r>
-    </w:p>
-    <w:p>
-      <w:pPr>
-        <w:pStyle w:val="DraCorhead"/>
-      </w:pPr>
-      <w:r>
-        <w:t>ARGVMENTVM.</w:t>
-      </w:r>
-    </w:p>
-    <w:p>
-      <w:pPr>
-        <w:pStyle w:val="DraCorstandard"/>
-        <w:rPr>
-          <w:lang w:val="it-IT"/>
-        </w:rPr>
-      </w:pPr>
-      <w:r>
-        <w:rPr>
-          <w:lang w:val="it-IT"/>
-        </w:rPr>
-        <w:t>SAVL, post rapinam AMALECH, à Deo</w:t>
-      </w:r>
-    </w:p>
-    <w:p>
-      <w:pPr>
-        <w:pStyle w:val="DraCorstandard"/>
-        <w:rPr>
-          <w:lang w:val="it-IT"/>
-        </w:rPr>
-      </w:pPr>
-      <w:r>
-        <w:rPr>
-          <w:lang w:val="it-IT"/>
-        </w:rPr>
-        <w:t>proiectus, à SAMVELE destitutus, amen¬</w:t>
-      </w:r>
-    </w:p>
-    <w:p>
-      <w:pPr>
-        <w:pStyle w:val="DraCorstandard"/>
-        <w:rPr>
-          <w:lang w:val="it-IT"/>
-        </w:rPr>
-      </w:pPr>
-      <w:r>
-        <w:rPr>
-          <w:lang w:val="it-IT"/>
-        </w:rPr>
-        <w:t>tiâ laborat, DAVIDIS caedem machinatur.</w:t>
-      </w:r>
-    </w:p>
-    <w:p>
-      <w:pPr>
-        <w:pStyle w:val="DraCorstandard"/>
-        <w:rPr>
-          <w:lang w:val="it-IT"/>
-        </w:rPr>
-      </w:pPr>
-      <w:r>
-        <w:rPr>
-          <w:lang w:val="it-IT"/>
-        </w:rPr>
-        <w:lastRenderedPageBreak/>
-        <w:t>Denique rebus in deterius sublapsis, con¬</w:t>
-      </w:r>
-    </w:p>
-    <w:p>
-      <w:pPr>
-        <w:pStyle w:val="DraCorstandard"/>
-        <w:rPr>
-          <w:lang w:val="it-IT"/>
-        </w:rPr>
-      </w:pPr>
-      <w:r>
-        <w:rPr>
-          <w:lang w:val="it-IT"/>
-        </w:rPr>
-        <w:t>sulto magico oraculo, &amp; redhibiti SAMVE¬</w:t>
-      </w:r>
-    </w:p>
-    <w:p>
-      <w:pPr>
-        <w:pStyle w:val="DraCorstandard"/>
-        <w:rPr>
-          <w:lang w:val="it-IT"/>
-        </w:rPr>
-      </w:pPr>
-      <w:r>
-        <w:rPr>
-          <w:lang w:val="it-IT"/>
-        </w:rPr>
-        <w:t>LIS spectro deterritus, in Gelb</w:t>
-      </w:r>
-      <w:r>
-        <w:rPr>
-          <w:rFonts w:cstheme="minorHAnsi"/>
-          <w:lang w:val="it-IT"/>
-        </w:rPr>
-        <w:t>ö</w:t>
-      </w:r>
-      <w:r>
-        <w:rPr>
-          <w:lang w:val="it-IT"/>
-        </w:rPr>
-        <w:t>ae porrò</w:t>
-      </w:r>
-    </w:p>
-    <w:p>
-      <w:pPr>
-        <w:pStyle w:val="DraCorstandard"/>
-        <w:rPr>
-          <w:lang w:val="it-IT"/>
-        </w:rPr>
-      </w:pPr>
-      <w:r>
-        <w:rPr>
-          <w:lang w:val="it-IT"/>
-        </w:rPr>
-        <w:t>montibus, cum Palaestinis laeuo Marte con¬</w:t>
-      </w:r>
-    </w:p>
-    <w:p>
-      <w:pPr>
-        <w:pStyle w:val="DraCorstandard"/>
-        <w:rPr>
-          <w:lang w:val="it-IT"/>
-        </w:rPr>
-      </w:pPr>
-      <w:r>
-        <w:rPr>
-          <w:lang w:val="it-IT"/>
-        </w:rPr>
-        <w:t>gressus, &amp; propriâ manu transuerberatus</w:t>
-      </w:r>
-    </w:p>
-    <w:p>
-      <w:pPr>
-        <w:pStyle w:val="DraCorstandard"/>
-        <w:rPr>
-          <w:lang w:val="it-IT"/>
-        </w:rPr>
-      </w:pPr>
-      <w:r>
-        <w:rPr>
-          <w:lang w:val="it-IT"/>
-        </w:rPr>
-        <w:t>occumbit. 1. Reg. 31.</w:t>
-      </w:r>
-    </w:p>
-    <w:p>
-      <w:pPr>
-        <w:pStyle w:val="DraCoradditions"/>
-      </w:pPr>
-      <w:r>
-        <w:t>/</w:t>
-      </w:r>
-      <w:r>
-        <w:t>argument</w:t>
-      </w:r>
-      <w:r>
-        <w:t>_end/</w:t>
-      </w:r>
-    </w:p>
-    <w:p>
-      <w:pPr>
-        <w:pStyle w:val="DraCoradditions"/>
-      </w:pPr>
-      <w:r>
-        <w:t>/dramatisPersonae_start/</w:t>
-      </w:r>
-    </w:p>
-    <w:p>
-      <w:pPr>
-        <w:pStyle w:val="DraCorhead"/>
-      </w:pPr>
-      <w:r>
-        <w:t>PERSONARVM NOMINA.</w:t>
-      </w:r>
-    </w:p>
-    <w:p>
-      <w:pPr>
-        <w:pStyle w:val="DraCorstandard"/>
-        <w:rPr>
-          <w:lang w:val="it-IT"/>
-        </w:rPr>
-      </w:pPr>
-      <w:r>
-        <w:rPr>
-          <w:rStyle w:val="DraCorcharactername"/>
-        </w:rPr>
-        <w:t>SAM</w:t>
-      </w:r>
-      <w:r>
-        <w:rPr>
-          <w:rStyle w:val="DraCorcharactername"/>
-          <w:lang w:val="cs-CZ"/>
-        </w:rPr>
-        <w:t>V</w:t>
-      </w:r>
-      <w:r>
-        <w:rPr>
-          <w:rStyle w:val="DraCorcharactername"/>
-        </w:rPr>
-        <w:t>EL.</w:t>
-      </w:r>
-    </w:p>
-    <w:p>
-      <w:pPr>
-        <w:pStyle w:val="DraCorstandard"/>
-        <w:rPr>
-          <w:rStyle w:val="DraCorcharactername"/>
-        </w:rPr>
-      </w:pPr>
-      <w:r>
-        <w:rPr>
-          <w:rStyle w:val="DraCorcharactername"/>
-        </w:rPr>
-        <w:t>DAVID.</w:t>
-      </w:r>
-    </w:p>
-    <w:p>
-      <w:pPr>
-        <w:pStyle w:val="DraCorstandard"/>
-        <w:rPr>
-          <w:rStyle w:val="DraCorcharactername"/>
-        </w:rPr>
-      </w:pPr>
-      <w:r>
-        <w:rPr>
-          <w:rStyle w:val="DraCorcharactername"/>
-        </w:rPr>
-        <w:t>SAVL</w:t>
-      </w:r>
-      <w:r>
-        <w:rPr>
-          <w:rStyle w:val="DraCorcharactername"/>
-        </w:rPr>
-        <w:t>.</w:t>
-      </w:r>
-    </w:p>
-    <w:p>
-      <w:pPr>
-        <w:pStyle w:val="DraCorstandard"/>
-        <w:rPr>
-          <w:rStyle w:val="DraCorcharactername"/>
-        </w:rPr>
-      </w:pPr>
-      <w:r>
-        <w:rPr>
-          <w:rStyle w:val="DraCorcharactername"/>
-        </w:rPr>
-        <w:t>PYTHONISSA.</w:t>
-      </w:r>
-    </w:p>
-    <w:p>
-      <w:pPr>
-        <w:pStyle w:val="DraCorstandard"/>
-        <w:rPr>
-          <w:lang w:val="it-IT"/>
-        </w:rPr>
-      </w:pPr>
-      <w:r>
-        <w:rPr>
-          <w:rStyle w:val="DraCorcharactername"/>
-        </w:rPr>
-        <w:t>ACHIMAS</w:t>
-      </w:r>
-      <w:r>
-        <w:rPr>
-          <w:lang w:val="it-IT"/>
-        </w:rPr>
-        <w:t xml:space="preserve"> </w:t>
-      </w:r>
-      <w:r>
-        <w:rPr>
-          <w:rStyle w:val="DraCorroledescription"/>
-        </w:rPr>
-        <w:t>ARMIGER.</w:t>
-      </w:r>
-    </w:p>
-    <w:p>
-      <w:pPr>
-        <w:pStyle w:val="DraCorstandard"/>
-        <w:rPr>
-          <w:rStyle w:val="DraCorcharactername"/>
-        </w:rPr>
-      </w:pPr>
-      <w:r>
-        <w:rPr>
-          <w:rStyle w:val="DraCorcharactername"/>
-        </w:rPr>
-        <w:t>NVNCIVS.</w:t>
-      </w:r>
-    </w:p>
-    <w:p>
-      <w:pPr>
-        <w:pStyle w:val="DraCorstandard"/>
-        <w:rPr>
-          <w:rStyle w:val="DraCorcharactername"/>
-        </w:rPr>
-      </w:pPr>
-      <w:r>
-        <w:rPr>
-          <w:rStyle w:val="DraCorcharactername"/>
-        </w:rPr>
-        <w:t>CHORVS.</w:t>
-      </w:r>
-    </w:p>
-    <w:p>
-      <w:pPr>
-        <w:pStyle w:val="DraCoradditions"/>
-        <w:rPr>
-          <w:lang w:val="it-IT"/>
-        </w:rPr>
-      </w:pPr>
-      <w:r>
-        <w:rPr>
-          <w:lang w:val="it-IT"/>
-        </w:rPr>
-        <w:t>/dramatisPersonae_</w:t>
-      </w:r>
-      <w:r>
-        <w:rPr>
-          <w:lang w:val="it-IT"/>
-        </w:rPr>
-        <w:t>end</w:t>
-      </w:r>
-    </w:p>
-    <w:p>
-      <w:pPr>
-        <w:pStyle w:val="DraCoradditions"/>
-        <w:rPr>
-          <w:lang w:val="it-IT"/>
-        </w:rPr>
-      </w:pPr>
-      <w:r>
-        <w:rPr>
-          <w:lang w:val="it-IT"/>
-        </w:rPr>
-        <w:t>/main/</w:t>
       </w:r>
     </w:p>
     <w:p>
@@ -5375,7 +5358,7 @@
       <w:pPr>
         <w:pStyle w:val="DraCorstandard"/>
         <w:rPr>
-          <w:lang w:val="en-GB"/>
+          <w:lang w:val="fr-FR"/>
         </w:rPr>
       </w:pPr>
       <w:r>
@@ -7607,7 +7590,7 @@
       <w:pPr>
         <w:pStyle w:val="DraCorstandard"/>
         <w:rPr>
-          <w:lang w:val="fr-FR"/>
+          <w:lang w:val="en-GB"/>
         </w:rPr>
       </w:pPr>
       <w:r>
@@ -7619,7 +7602,7 @@
       </w:r>
       <w:r>
         <w:rPr>
-          <w:lang w:val="fr-FR"/>
+          <w:lang w:val="en-GB"/>
         </w:rPr>
         <w:t xml:space="preserve"> Nostra Iuuentus, &amp; virgineo</w:t>
       </w:r>
@@ -7628,12 +7611,12 @@
       <w:pPr>
         <w:pStyle w:val="DraCorstandard"/>
         <w:rPr>
-          <w:lang w:val="fr-FR"/>
-        </w:rPr>
-      </w:pPr>
-      <w:r>
-        <w:rPr>
-          <w:lang w:val="fr-FR"/>
+          <w:lang w:val="en-GB"/>
+        </w:rPr>
+      </w:pPr>
+      <w:r>
+        <w:rPr>
+          <w:lang w:val="en-GB"/>
         </w:rPr>
         <w:t>Pollice dederunt crusmata plausum:</w:t>
       </w:r>
@@ -7642,25 +7625,25 @@
       <w:pPr>
         <w:pStyle w:val="DraCorstandard"/>
         <w:rPr>
-          <w:lang w:val="fr-FR"/>
-        </w:rPr>
-      </w:pPr>
-      <w:r>
-        <w:rPr>
-          <w:lang w:val="fr-FR"/>
+          <w:lang w:val="en-GB"/>
+        </w:rPr>
+      </w:pPr>
+      <w:r>
+        <w:rPr>
+          <w:lang w:val="en-GB"/>
         </w:rPr>
         <w:t>O macte nou</w:t>
       </w:r>
       <w:r>
         <w:rPr>
           <w:rFonts w:cstheme="minorHAnsi"/>
-          <w:lang w:val="fr-FR"/>
+          <w:lang w:val="en-GB"/>
         </w:rPr>
         <w:t>â</w:t>
       </w:r>
       <w:r>
         <w:rPr>
-          <w:lang w:val="fr-FR"/>
+          <w:lang w:val="en-GB"/>
         </w:rPr>
         <w:t xml:space="preserve"> virtute puer,</w:t>
       </w:r>
@@ -7669,12 +7652,12 @@
       <w:pPr>
         <w:pStyle w:val="DraCorstandard"/>
         <w:rPr>
-          <w:lang w:val="fr-FR"/>
-        </w:rPr>
-      </w:pPr>
-      <w:r>
-        <w:rPr>
-          <w:lang w:val="fr-FR"/>
+          <w:lang w:val="en-GB"/>
+        </w:rPr>
+      </w:pPr>
+      <w:r>
+        <w:rPr>
+          <w:lang w:val="en-GB"/>
         </w:rPr>
         <w:t>Sic ad coelos itur, &amp; astra,</w:t>
       </w:r>
@@ -9452,8 +9435,14 @@
     <w:p>
       <w:pPr>
         <w:pStyle w:val="DraCoradditions"/>
-      </w:pPr>
-      <w:r>
+        <w:rPr>
+          <w:lang w:val="fr-FR"/>
+        </w:rPr>
+      </w:pPr>
+      <w:r>
+        <w:rPr>
+          <w:lang w:val="fr-FR"/>
+        </w:rPr>
         <w:t>/chorus/</w:t>
       </w:r>
     </w:p>
@@ -12629,19 +12618,19 @@
       <w:pPr>
         <w:pStyle w:val="DraCorstandard"/>
         <w:rPr>
-          <w:lang w:val="de-DE"/>
+          <w:lang w:val="fr-FR"/>
         </w:rPr>
       </w:pPr>
       <w:r>
         <w:rPr>
           <w:rStyle w:val="DraCorlinenumber"/>
-          <w:lang w:val="de-DE"/>
+          <w:lang w:val="fr-FR"/>
         </w:rPr>
         <w:t>550</w:t>
       </w:r>
       <w:r>
         <w:rPr>
-          <w:lang w:val="de-DE"/>
+          <w:lang w:val="fr-FR"/>
         </w:rPr>
         <w:t xml:space="preserve"> Feruere denso milite, armis fulgere,</w:t>
       </w:r>
@@ -13794,7 +13783,7 @@
       </w:r>
       <w:r>
         <w:rPr>
-          <w:lang w:val="en-US"/>
+          <w:lang w:val="fr-FR"/>
         </w:rPr>
         <w:t xml:space="preserve"> </w:t>
       </w:r>
@@ -13806,19 +13795,20 @@
       </w:r>
       <w:r>
         <w:rPr>
-          <w:lang w:val="en-US"/>
+          <w:lang w:val="fr-FR"/>
         </w:rPr>
         <w:t xml:space="preserve"> </w:t>
       </w:r>
       <w:r>
         <w:rPr>
           <w:rStyle w:val="DraCormarkversepart"/>
+          <w:lang w:val="fr-FR"/>
         </w:rPr>
         <w:t>@</w:t>
       </w:r>
       <w:r>
         <w:rPr>
-          <w:lang w:val="en-US"/>
+          <w:lang w:val="fr-FR"/>
         </w:rPr>
         <w:t xml:space="preserve">State igitur, at quem postulas? </w:t>
       </w:r>
@@ -13837,6 +13827,7 @@
       <w:r>
         <w:rPr>
           <w:rStyle w:val="DraCormarkversepart"/>
+          <w:lang w:val="fr-FR"/>
         </w:rPr>
         <w:t>@</w:t>
       </w:r>
@@ -14246,6 +14237,7 @@
       <w:r>
         <w:rPr>
           <w:rStyle w:val="DraCormarkversepart"/>
+          <w:lang w:val="fr-FR"/>
         </w:rPr>
         <w:t>@</w:t>
       </w:r>
@@ -14278,6 +14270,7 @@
       <w:r>
         <w:rPr>
           <w:rStyle w:val="DraCormarkversepart"/>
+          <w:lang w:val="fr-FR"/>
         </w:rPr>
         <w:t>@</w:t>
       </w:r>
@@ -14302,6 +14295,7 @@
       <w:r>
         <w:rPr>
           <w:rStyle w:val="DraCormarkversepart"/>
+          <w:lang w:val="fr-FR"/>
         </w:rPr>
         <w:t>@</w:t>
       </w:r>
@@ -14478,6 +14472,7 @@
       <w:r>
         <w:rPr>
           <w:rStyle w:val="DraCormarkversepart"/>
+          <w:lang w:val="fr-FR"/>
         </w:rPr>
         <w:t>@</w:t>
       </w:r>
@@ -14502,6 +14497,7 @@
       <w:r>
         <w:rPr>
           <w:rStyle w:val="DraCormarkversepart"/>
+          <w:lang w:val="fr-FR"/>
         </w:rPr>
         <w:t>@</w:t>
       </w:r>
@@ -14522,6 +14518,7 @@
       <w:r>
         <w:rPr>
           <w:rStyle w:val="DraCormarkversepart"/>
+          <w:lang w:val="fr-FR"/>
         </w:rPr>
         <w:t>@</w:t>
       </w:r>
@@ -14546,6 +14543,7 @@
       <w:r>
         <w:rPr>
           <w:rStyle w:val="DraCormarkversepart"/>
+          <w:lang w:val="fr-FR"/>
         </w:rPr>
         <w:t>@</w:t>
       </w:r>
@@ -14566,6 +14564,7 @@
       <w:r>
         <w:rPr>
           <w:rStyle w:val="DraCormarkversepart"/>
+          <w:lang w:val="fr-FR"/>
         </w:rPr>
         <w:t>@</w:t>
       </w:r>
@@ -14590,6 +14589,7 @@
       <w:r>
         <w:rPr>
           <w:rStyle w:val="DraCormarkversepart"/>
+          <w:lang w:val="fr-FR"/>
         </w:rPr>
         <w:t>@</w:t>
       </w:r>
@@ -14738,6 +14738,7 @@
       <w:r>
         <w:rPr>
           <w:rStyle w:val="DraCormarkversepart"/>
+          <w:lang w:val="fr-FR"/>
         </w:rPr>
         <w:t>@</w:t>
       </w:r>
@@ -14762,6 +14763,7 @@
       <w:r>
         <w:rPr>
           <w:rStyle w:val="DraCormarkversepart"/>
+          <w:lang w:val="fr-FR"/>
         </w:rPr>
         <w:t>@</w:t>
       </w:r>
@@ -14776,7 +14778,7 @@
       <w:pPr>
         <w:pStyle w:val="DraCorstandard"/>
         <w:rPr>
-          <w:lang w:val="fr-FR"/>
+          <w:lang w:val="en-GB"/>
         </w:rPr>
       </w:pPr>
       <w:r>
@@ -14787,7 +14789,7 @@
       </w:r>
       <w:r>
         <w:rPr>
-          <w:lang w:val="fr-FR"/>
+          <w:lang w:val="en-GB"/>
         </w:rPr>
         <w:t xml:space="preserve"> Proserpinae illum filium tellus habet.</w:t>
       </w:r>
@@ -14796,7 +14798,7 @@
       <w:pPr>
         <w:pStyle w:val="DraCorstandard"/>
         <w:rPr>
-          <w:lang w:val="fr-FR"/>
+          <w:lang w:val="en-GB"/>
         </w:rPr>
       </w:pPr>
       <w:r>
@@ -14807,7 +14809,7 @@
       </w:r>
       <w:r>
         <w:rPr>
-          <w:lang w:val="fr-FR"/>
+          <w:lang w:val="en-GB"/>
         </w:rPr>
         <w:t xml:space="preserve"> Occlude penitùs Tartari horrentis specum,</w:t>
       </w:r>
@@ -14827,7 +14829,7 @@
       </w:r>
       <w:r>
         <w:rPr>
-          <w:lang w:val="fr-FR"/>
+          <w:lang w:val="en-GB"/>
         </w:rPr>
         <w:t xml:space="preserve">Ne redeat iterùm. </w:t>
       </w:r>
@@ -14846,6 +14848,7 @@
       <w:r>
         <w:rPr>
           <w:rStyle w:val="DraCormarkversepart"/>
+          <w:lang w:val="fr-FR"/>
         </w:rPr>
         <w:t>@</w:t>
       </w:r>
@@ -14860,18 +14863,19 @@
       <w:pPr>
         <w:pStyle w:val="DraCorstandard"/>
         <w:rPr>
-          <w:lang w:val="en-GB"/>
+          <w:lang w:val="fr-FR"/>
         </w:rPr>
       </w:pPr>
       <w:r>
         <w:rPr>
           <w:rStyle w:val="DraCormarkversepart"/>
+          <w:lang w:val="fr-FR"/>
         </w:rPr>
         <w:t>@</w:t>
       </w:r>
       <w:r>
         <w:rPr>
-          <w:lang w:val="en-GB"/>
+          <w:lang w:val="fr-FR"/>
         </w:rPr>
         <w:t xml:space="preserve">Orco ligatus. </w:t>
       </w:r>
@@ -14883,19 +14887,20 @@
       </w:r>
       <w:r>
         <w:rPr>
-          <w:lang w:val="en-GB"/>
+          <w:lang w:val="fr-FR"/>
         </w:rPr>
         <w:t xml:space="preserve"> </w:t>
       </w:r>
       <w:r>
         <w:rPr>
           <w:rStyle w:val="DraCormarkversepart"/>
+          <w:lang w:val="fr-FR"/>
         </w:rPr>
         <w:t>@</w:t>
       </w:r>
       <w:r>
         <w:rPr>
-          <w:lang w:val="en-GB"/>
+          <w:lang w:val="fr-FR"/>
         </w:rPr>
         <w:t>An satis vinctus tamen?</w:t>
       </w:r>
@@ -14904,7 +14909,7 @@
       <w:pPr>
         <w:pStyle w:val="DraCorstandard"/>
         <w:rPr>
-          <w:lang w:val="en-GB"/>
+          <w:lang w:val="fr-FR"/>
         </w:rPr>
       </w:pPr>
       <w:r>
@@ -14915,7 +14920,7 @@
       </w:r>
       <w:r>
         <w:rPr>
-          <w:lang w:val="en-GB"/>
+          <w:lang w:val="fr-FR"/>
         </w:rPr>
         <w:t xml:space="preserve"> </w:t>
       </w:r>
@@ -14927,19 +14932,20 @@
       </w:r>
       <w:r>
         <w:rPr>
-          <w:lang w:val="en-GB"/>
+          <w:lang w:val="fr-FR"/>
         </w:rPr>
         <w:t xml:space="preserve">. </w:t>
       </w:r>
       <w:r>
         <w:rPr>
           <w:rStyle w:val="DraCormarkversepart"/>
+          <w:lang w:val="fr-FR"/>
         </w:rPr>
         <w:t>@</w:t>
       </w:r>
       <w:r>
         <w:rPr>
-          <w:lang w:val="en-GB"/>
+          <w:lang w:val="fr-FR"/>
         </w:rPr>
         <w:t xml:space="preserve">Desine timoris, desine. </w:t>
       </w:r>
@@ -14951,19 +14957,20 @@
       </w:r>
       <w:r>
         <w:rPr>
-          <w:lang w:val="en-GB"/>
+          <w:lang w:val="fr-FR"/>
         </w:rPr>
         <w:t xml:space="preserve"> </w:t>
       </w:r>
       <w:r>
         <w:rPr>
           <w:rStyle w:val="DraCormarkversepart"/>
+          <w:lang w:val="fr-FR"/>
         </w:rPr>
         <w:t>@</w:t>
       </w:r>
       <w:r>
         <w:rPr>
-          <w:lang w:val="en-GB"/>
+          <w:lang w:val="fr-FR"/>
         </w:rPr>
         <w:t>Haud possum satis</w:t>
       </w:r>
@@ -14972,12 +14979,12 @@
       <w:pPr>
         <w:pStyle w:val="DraCorstandard"/>
         <w:rPr>
-          <w:lang w:val="en-GB"/>
-        </w:rPr>
-      </w:pPr>
-      <w:r>
-        <w:rPr>
-          <w:lang w:val="en-GB"/>
+          <w:lang w:val="fr-FR"/>
+        </w:rPr>
+      </w:pPr>
+      <w:r>
+        <w:rPr>
+          <w:lang w:val="fr-FR"/>
         </w:rPr>
         <w:t>Consistere animo; Samuel iterum venit;</w:t>
       </w:r>
@@ -14986,12 +14993,12 @@
       <w:pPr>
         <w:pStyle w:val="DraCorstandard"/>
         <w:rPr>
-          <w:lang w:val="en-GB"/>
-        </w:rPr>
-      </w:pPr>
-      <w:r>
-        <w:rPr>
-          <w:lang w:val="en-GB"/>
+          <w:lang w:val="fr-FR"/>
+        </w:rPr>
+      </w:pPr>
+      <w:r>
+        <w:rPr>
+          <w:lang w:val="fr-FR"/>
         </w:rPr>
         <w:t>Audio fragorem, Samuel iterum tonat,</w:t>
       </w:r>
@@ -15000,12 +15007,12 @@
       <w:pPr>
         <w:pStyle w:val="DraCorstandard"/>
         <w:rPr>
-          <w:lang w:val="en-GB"/>
-        </w:rPr>
-      </w:pPr>
-      <w:r>
-        <w:rPr>
-          <w:lang w:val="en-GB"/>
+          <w:lang w:val="fr-FR"/>
+        </w:rPr>
+      </w:pPr>
+      <w:r>
+        <w:rPr>
+          <w:lang w:val="fr-FR"/>
         </w:rPr>
         <w:t>Rursum minatur Samuel; specto senem,</w:t>
       </w:r>
@@ -15020,12 +15027,13 @@
       <w:r>
         <w:rPr>
           <w:rStyle w:val="DraCormarkversepart"/>
+          <w:lang w:val="de-DE"/>
         </w:rPr>
         <w:t>@</w:t>
       </w:r>
       <w:r>
         <w:rPr>
-          <w:lang w:val="en-GB"/>
+          <w:lang w:val="de-DE"/>
         </w:rPr>
         <w:t xml:space="preserve">Excußit iterum pallium. </w:t>
       </w:r>
@@ -15044,6 +15052,7 @@
       <w:r>
         <w:rPr>
           <w:rStyle w:val="DraCormarkversepart"/>
+          <w:lang w:val="de-DE"/>
         </w:rPr>
         <w:t>@</w:t>
       </w:r>
@@ -15084,6 +15093,7 @@
       <w:r>
         <w:rPr>
           <w:rStyle w:val="DraCormarkversepart"/>
+          <w:lang w:val="fr-FR"/>
         </w:rPr>
         <w:lastRenderedPageBreak/>
         <w:t>@</w:t>
@@ -15109,6 +15119,7 @@
       <w:r>
         <w:rPr>
           <w:rStyle w:val="DraCormarkversepart"/>
+          <w:lang w:val="fr-FR"/>
         </w:rPr>
         <w:t>@</w:t>
       </w:r>
@@ -16705,6 +16716,7 @@
       <w:r>
         <w:rPr>
           <w:rStyle w:val="DraCormarkversepart"/>
+          <w:lang w:val="it-IT"/>
         </w:rPr>
         <w:t>@</w:t>
       </w:r>
@@ -16729,6 +16741,7 @@
       <w:r>
         <w:rPr>
           <w:rStyle w:val="DraCormarkversepart"/>
+          <w:lang w:val="it-IT"/>
         </w:rPr>
         <w:t>@</w:t>
       </w:r>
@@ -16753,6 +16766,7 @@
       <w:r>
         <w:rPr>
           <w:rStyle w:val="DraCormarkversepart"/>
+          <w:lang w:val="it-IT"/>
         </w:rPr>
         <w:t>@</w:t>
       </w:r>
@@ -16767,43 +16781,371 @@
       <w:pPr>
         <w:pStyle w:val="DraCorstandard"/>
         <w:rPr>
+          <w:lang w:val="it-IT"/>
+        </w:rPr>
+      </w:pPr>
+      <w:r>
+        <w:rPr>
+          <w:rStyle w:val="DraCormarkversepart"/>
+          <w:lang w:val="it-IT"/>
+        </w:rPr>
+        <w:t>@</w:t>
+      </w:r>
+      <w:r>
+        <w:rPr>
+          <w:lang w:val="it-IT"/>
+        </w:rPr>
+        <w:t>Iterum per</w:t>
+      </w:r>
+      <w:r>
+        <w:rPr>
+          <w:rFonts w:cstheme="minorHAnsi"/>
+          <w:lang w:val="it-IT"/>
+        </w:rPr>
+        <w:t>î</w:t>
+      </w:r>
+      <w:r>
+        <w:rPr>
+          <w:lang w:val="it-IT"/>
+        </w:rPr>
+        <w:t xml:space="preserve">mus? </w:t>
+      </w:r>
+      <w:r>
+        <w:rPr>
+          <w:rStyle w:val="DraCorspeakerattribution"/>
+        </w:rPr>
+        <w:t>NVNC.</w:t>
+      </w:r>
+      <w:r>
+        <w:rPr>
+          <w:lang w:val="it-IT"/>
+        </w:rPr>
+        <w:t xml:space="preserve"> </w:t>
+      </w:r>
+      <w:r>
+        <w:rPr>
+          <w:rStyle w:val="DraCormarkversepart"/>
+          <w:lang w:val="it-IT"/>
+        </w:rPr>
+        <w:t>@</w:t>
+      </w:r>
+      <w:r>
+        <w:rPr>
+          <w:lang w:val="it-IT"/>
+        </w:rPr>
+        <w:t xml:space="preserve">Perijt! </w:t>
+      </w:r>
+      <w:r>
+        <w:rPr>
+          <w:rStyle w:val="DraCorspeakerattribution"/>
+        </w:rPr>
+        <w:t>DAVID.</w:t>
+      </w:r>
+      <w:r>
+        <w:rPr>
+          <w:lang w:val="it-IT"/>
+        </w:rPr>
+        <w:t xml:space="preserve"> </w:t>
+      </w:r>
+      <w:r>
+        <w:rPr>
+          <w:rStyle w:val="DraCormarkversepart"/>
+          <w:lang w:val="it-IT"/>
+        </w:rPr>
+        <w:t>@</w:t>
+      </w:r>
+      <w:r>
+        <w:rPr>
+          <w:lang w:val="it-IT"/>
+        </w:rPr>
+        <w:t>An totus per</w:t>
+      </w:r>
+      <w:r>
+        <w:rPr>
+          <w:rFonts w:cstheme="minorHAnsi"/>
+          <w:lang w:val="it-IT"/>
+        </w:rPr>
+        <w:t>î</w:t>
+      </w:r>
+      <w:r>
+        <w:rPr>
+          <w:lang w:val="it-IT"/>
+        </w:rPr>
+        <w:t>?</w:t>
+      </w:r>
+    </w:p>
+    <w:p>
+      <w:pPr>
+        <w:pStyle w:val="DraCorstandard"/>
+        <w:rPr>
+          <w:lang w:val="fr-FR"/>
+        </w:rPr>
+      </w:pPr>
+      <w:r>
+        <w:rPr>
+          <w:rStyle w:val="DraCorspeakerattribution"/>
+        </w:rPr>
+        <w:t>NVNC.</w:t>
+      </w:r>
+      <w:r>
+        <w:rPr>
+          <w:lang w:val="it-IT"/>
+        </w:rPr>
+        <w:t xml:space="preserve"> </w:t>
+      </w:r>
+      <w:r>
+        <w:rPr>
+          <w:rStyle w:val="DraCormarkversepart"/>
+          <w:lang w:val="it-IT"/>
+        </w:rPr>
+        <w:t>@</w:t>
+      </w:r>
+      <w:r>
+        <w:rPr>
+          <w:lang w:val="it-IT"/>
+        </w:rPr>
+        <w:t>Totus per</w:t>
+      </w:r>
+      <w:r>
+        <w:rPr>
+          <w:rFonts w:cstheme="minorHAnsi"/>
+          <w:lang w:val="it-IT"/>
+        </w:rPr>
+        <w:t>î</w:t>
+      </w:r>
+      <w:r>
+        <w:rPr>
+          <w:lang w:val="it-IT"/>
+        </w:rPr>
+        <w:t xml:space="preserve">t. </w:t>
+      </w:r>
+      <w:r>
+        <w:rPr>
+          <w:rStyle w:val="DraCorspeakerattribution"/>
+        </w:rPr>
+        <w:t>DAVID.</w:t>
+      </w:r>
+      <w:r>
+        <w:rPr>
+          <w:lang w:val="fr-FR"/>
+        </w:rPr>
+        <w:t xml:space="preserve"> </w:t>
+      </w:r>
+      <w:r>
+        <w:rPr>
+          <w:rStyle w:val="DraCormarkversepart"/>
+          <w:lang w:val="fr-FR"/>
+        </w:rPr>
+        <w:t>@</w:t>
+      </w:r>
+      <w:r>
+        <w:rPr>
+          <w:lang w:val="fr-FR"/>
+        </w:rPr>
+        <w:t>Tremiscit; absolue ocyus.</w:t>
+      </w:r>
+    </w:p>
+    <w:p>
+      <w:pPr>
+        <w:pStyle w:val="DraCorstandard"/>
+        <w:rPr>
+          <w:lang w:val="fr-FR"/>
+        </w:rPr>
+      </w:pPr>
+      <w:r>
+        <w:rPr>
+          <w:rStyle w:val="DraCorlinenumber"/>
+        </w:rPr>
+        <w:t>745</w:t>
+      </w:r>
+      <w:r>
+        <w:rPr>
+          <w:lang w:val="fr-FR"/>
+        </w:rPr>
+        <w:t xml:space="preserve"> </w:t>
+      </w:r>
+      <w:r>
+        <w:rPr>
+          <w:rStyle w:val="DraCorspeakerattribution"/>
+        </w:rPr>
+        <w:t>NVNC.</w:t>
+      </w:r>
+      <w:r>
+        <w:rPr>
+          <w:lang w:val="fr-FR"/>
+        </w:rPr>
+        <w:t xml:space="preserve"> </w:t>
+      </w:r>
+      <w:r>
+        <w:rPr>
+          <w:rStyle w:val="DraCormarkversepart"/>
+          <w:lang w:val="fr-FR"/>
+        </w:rPr>
+        <w:t>@</w:t>
+      </w:r>
+      <w:r>
+        <w:rPr>
+          <w:lang w:val="fr-FR"/>
+        </w:rPr>
+        <w:t xml:space="preserve">Saul! </w:t>
+      </w:r>
+      <w:r>
+        <w:rPr>
+          <w:rStyle w:val="DraCorspeakerattribution"/>
+        </w:rPr>
+        <w:t>DAVID.</w:t>
+      </w:r>
+      <w:r>
+        <w:rPr>
+          <w:lang w:val="fr-FR"/>
+        </w:rPr>
+        <w:t xml:space="preserve"> </w:t>
+      </w:r>
+      <w:r>
+        <w:rPr>
+          <w:rStyle w:val="DraCormarkversepart"/>
+          <w:lang w:val="fr-FR"/>
+        </w:rPr>
+        <w:t>@</w:t>
+      </w:r>
+      <w:r>
+        <w:rPr>
+          <w:lang w:val="fr-FR"/>
+        </w:rPr>
+        <w:t xml:space="preserve">Quid ille? </w:t>
+      </w:r>
+      <w:r>
+        <w:rPr>
+          <w:rStyle w:val="DraCorspeakerattribution"/>
+        </w:rPr>
+        <w:t>NVNC.</w:t>
+      </w:r>
+      <w:r>
+        <w:rPr>
+          <w:lang w:val="fr-FR"/>
+        </w:rPr>
+        <w:t xml:space="preserve"> </w:t>
+      </w:r>
+      <w:r>
+        <w:rPr>
+          <w:rStyle w:val="DraCormarkversepart"/>
+          <w:lang w:val="fr-FR"/>
+        </w:rPr>
+        <w:t>@</w:t>
+      </w:r>
+      <w:r>
+        <w:rPr>
+          <w:lang w:val="fr-FR"/>
+        </w:rPr>
+        <w:t>Gelb</w:t>
+      </w:r>
+      <w:r>
+        <w:rPr>
+          <w:rFonts w:cstheme="minorHAnsi"/>
+          <w:lang w:val="fr-FR"/>
+        </w:rPr>
+        <w:t>ö</w:t>
+      </w:r>
+      <w:r>
+        <w:rPr>
+          <w:lang w:val="fr-FR"/>
+        </w:rPr>
+        <w:t>ae dorso iacet,</w:t>
+      </w:r>
+    </w:p>
+    <w:p>
+      <w:pPr>
+        <w:pStyle w:val="DraCorstandard"/>
+        <w:rPr>
           <w:lang w:val="en-GB"/>
         </w:rPr>
       </w:pPr>
       <w:r>
         <w:rPr>
           <w:rStyle w:val="DraCormarkversepart"/>
+          <w:lang w:val="fr-FR"/>
         </w:rPr>
         <w:t>@</w:t>
       </w:r>
       <w:r>
         <w:rPr>
-          <w:lang w:val="it-IT"/>
-        </w:rPr>
-        <w:t>Iterum per</w:t>
-      </w:r>
-      <w:r>
-        <w:rPr>
-          <w:rFonts w:cstheme="minorHAnsi"/>
-          <w:lang w:val="it-IT"/>
-        </w:rPr>
-        <w:t>î</w:t>
-      </w:r>
-      <w:r>
-        <w:rPr>
-          <w:lang w:val="it-IT"/>
-        </w:rPr>
-        <w:t xml:space="preserve">mus? </w:t>
+          <w:lang w:val="fr-FR"/>
+        </w:rPr>
+        <w:t xml:space="preserve">Truncus, lacer, distractus. </w:t>
       </w:r>
       <w:r>
         <w:rPr>
           <w:rStyle w:val="DraCorspeakerattribution"/>
         </w:rPr>
+        <w:t>DAVID.</w:t>
+      </w:r>
+      <w:r>
+        <w:rPr>
+          <w:lang w:val="en-GB"/>
+        </w:rPr>
+        <w:t xml:space="preserve"> </w:t>
+      </w:r>
+      <w:r>
+        <w:rPr>
+          <w:rStyle w:val="DraCormarkversepart"/>
+        </w:rPr>
+        <w:t>@</w:t>
+      </w:r>
+      <w:r>
+        <w:rPr>
+          <w:lang w:val="en-GB"/>
+        </w:rPr>
+        <w:t>Ah! miser! miser!</w:t>
+      </w:r>
+    </w:p>
+    <w:p>
+      <w:pPr>
+        <w:pStyle w:val="DraCorstandard"/>
+        <w:rPr>
+          <w:lang w:val="en-GB"/>
+        </w:rPr>
+      </w:pPr>
+      <w:r>
+        <w:rPr>
+          <w:rStyle w:val="DraCorspeakerattribution"/>
+        </w:rPr>
         <w:t>NVNC.</w:t>
       </w:r>
       <w:r>
         <w:rPr>
-          <w:lang w:val="it-IT"/>
+          <w:lang w:val="en-GB"/>
+        </w:rPr>
+        <w:t xml:space="preserve"> Vidi iacentem, spiculo obnixum suo,</w:t>
+      </w:r>
+    </w:p>
+    <w:p>
+      <w:pPr>
+        <w:pStyle w:val="DraCorstandard"/>
+        <w:rPr>
+          <w:lang w:val="en-GB"/>
+        </w:rPr>
+      </w:pPr>
+      <w:r>
+        <w:rPr>
+          <w:rStyle w:val="DraCormarkversepart"/>
+        </w:rPr>
+        <w:t>@</w:t>
+      </w:r>
+      <w:r>
+        <w:rPr>
+          <w:lang w:val="en-GB"/>
+        </w:rPr>
+        <w:t xml:space="preserve">Spirantem, anhelum. </w:t>
+      </w:r>
+      <w:r>
+        <w:rPr>
+          <w:rStyle w:val="DraCorspeakerattribution"/>
+        </w:rPr>
+        <w:t>DAVID.</w:t>
+      </w:r>
+      <w:r>
+        <w:rPr>
+          <w:lang w:val="en-GB"/>
         </w:rPr>
         <w:t xml:space="preserve"> </w:t>
       </w:r>
@@ -16817,13 +17159,21 @@
         <w:rPr>
           <w:lang w:val="en-GB"/>
         </w:rPr>
-        <w:t xml:space="preserve">Perijt! </w:t>
-      </w:r>
+        <w:t>Tota mors illum tamen?</w:t>
+      </w:r>
+    </w:p>
+    <w:p>
+      <w:pPr>
+        <w:pStyle w:val="DraCorstandard"/>
+        <w:rPr>
+          <w:lang w:val="en-GB"/>
+        </w:rPr>
+      </w:pPr>
       <w:r>
         <w:rPr>
           <w:rStyle w:val="DraCorspeakerattribution"/>
         </w:rPr>
-        <w:t>DAVID.</w:t>
+        <w:t>NVNC.</w:t>
       </w:r>
       <w:r>
         <w:rPr>
@@ -16841,343 +17191,14 @@
         <w:rPr>
           <w:lang w:val="en-GB"/>
         </w:rPr>
-        <w:t>An totus per</w:t>
-      </w:r>
-      <w:r>
-        <w:rPr>
-          <w:rFonts w:cstheme="minorHAnsi"/>
+        <w:t>Totum recepit frigus, &amp; Ionathas quoque</w:t>
+      </w:r>
+    </w:p>
+    <w:p>
+      <w:pPr>
+        <w:pStyle w:val="DraCorstandard"/>
+        <w:rPr>
           <w:lang w:val="en-GB"/>
-        </w:rPr>
-        <w:t>î</w:t>
-      </w:r>
-      <w:r>
-        <w:rPr>
-          <w:lang w:val="en-GB"/>
-        </w:rPr>
-        <w:t>?</w:t>
-      </w:r>
-    </w:p>
-    <w:p>
-      <w:pPr>
-        <w:pStyle w:val="DraCorstandard"/>
-        <w:rPr>
-          <w:lang w:val="fr-FR"/>
-        </w:rPr>
-      </w:pPr>
-      <w:r>
-        <w:rPr>
-          <w:rStyle w:val="DraCorspeakerattribution"/>
-        </w:rPr>
-        <w:t>NVNC.</w:t>
-      </w:r>
-      <w:r>
-        <w:rPr>
-          <w:lang w:val="fr-FR"/>
-        </w:rPr>
-        <w:t xml:space="preserve"> </w:t>
-      </w:r>
-      <w:r>
-        <w:rPr>
-          <w:rStyle w:val="DraCormarkversepart"/>
-        </w:rPr>
-        <w:t>@</w:t>
-      </w:r>
-      <w:r>
-        <w:rPr>
-          <w:lang w:val="fr-FR"/>
-        </w:rPr>
-        <w:t>Totus per</w:t>
-      </w:r>
-      <w:r>
-        <w:rPr>
-          <w:rFonts w:cstheme="minorHAnsi"/>
-          <w:lang w:val="fr-FR"/>
-        </w:rPr>
-        <w:t>î</w:t>
-      </w:r>
-      <w:r>
-        <w:rPr>
-          <w:lang w:val="fr-FR"/>
-        </w:rPr>
-        <w:t xml:space="preserve">t. </w:t>
-      </w:r>
-      <w:r>
-        <w:rPr>
-          <w:rStyle w:val="DraCorspeakerattribution"/>
-        </w:rPr>
-        <w:t>DAVID.</w:t>
-      </w:r>
-      <w:r>
-        <w:rPr>
-          <w:lang w:val="fr-FR"/>
-        </w:rPr>
-        <w:t xml:space="preserve"> </w:t>
-      </w:r>
-      <w:r>
-        <w:rPr>
-          <w:rStyle w:val="DraCormarkversepart"/>
-        </w:rPr>
-        <w:t>@</w:t>
-      </w:r>
-      <w:r>
-        <w:rPr>
-          <w:lang w:val="fr-FR"/>
-        </w:rPr>
-        <w:t>Tremiscit; absolue ocyus.</w:t>
-      </w:r>
-    </w:p>
-    <w:p>
-      <w:pPr>
-        <w:pStyle w:val="DraCorstandard"/>
-        <w:rPr>
-          <w:lang w:val="fr-FR"/>
-        </w:rPr>
-      </w:pPr>
-      <w:r>
-        <w:rPr>
-          <w:rStyle w:val="DraCorlinenumber"/>
-        </w:rPr>
-        <w:t>745</w:t>
-      </w:r>
-      <w:r>
-        <w:rPr>
-          <w:lang w:val="fr-FR"/>
-        </w:rPr>
-        <w:t xml:space="preserve"> </w:t>
-      </w:r>
-      <w:r>
-        <w:rPr>
-          <w:rStyle w:val="DraCorspeakerattribution"/>
-        </w:rPr>
-        <w:t>NVNC.</w:t>
-      </w:r>
-      <w:r>
-        <w:rPr>
-          <w:lang w:val="fr-FR"/>
-        </w:rPr>
-        <w:t xml:space="preserve"> </w:t>
-      </w:r>
-      <w:r>
-        <w:rPr>
-          <w:rStyle w:val="DraCormarkversepart"/>
-        </w:rPr>
-        <w:t>@</w:t>
-      </w:r>
-      <w:r>
-        <w:rPr>
-          <w:lang w:val="fr-FR"/>
-        </w:rPr>
-        <w:t xml:space="preserve">Saul! </w:t>
-      </w:r>
-      <w:r>
-        <w:rPr>
-          <w:rStyle w:val="DraCorspeakerattribution"/>
-        </w:rPr>
-        <w:t>DAVID.</w:t>
-      </w:r>
-      <w:r>
-        <w:rPr>
-          <w:lang w:val="fr-FR"/>
-        </w:rPr>
-        <w:t xml:space="preserve"> </w:t>
-      </w:r>
-      <w:r>
-        <w:rPr>
-          <w:rStyle w:val="DraCormarkversepart"/>
-          <w:lang w:val="fr-FR"/>
-        </w:rPr>
-        <w:t>@</w:t>
-      </w:r>
-      <w:r>
-        <w:rPr>
-          <w:lang w:val="fr-FR"/>
-        </w:rPr>
-        <w:t xml:space="preserve">Quid ille? </w:t>
-      </w:r>
-      <w:r>
-        <w:rPr>
-          <w:rStyle w:val="DraCorspeakerattribution"/>
-        </w:rPr>
-        <w:t>NVNC.</w:t>
-      </w:r>
-      <w:r>
-        <w:rPr>
-          <w:lang w:val="fr-FR"/>
-        </w:rPr>
-        <w:t xml:space="preserve"> </w:t>
-      </w:r>
-      <w:r>
-        <w:rPr>
-          <w:rStyle w:val="DraCormarkversepart"/>
-          <w:lang w:val="fr-FR"/>
-        </w:rPr>
-        <w:t>@</w:t>
-      </w:r>
-      <w:r>
-        <w:rPr>
-          <w:lang w:val="fr-FR"/>
-        </w:rPr>
-        <w:t>Gelb</w:t>
-      </w:r>
-      <w:r>
-        <w:rPr>
-          <w:rFonts w:cstheme="minorHAnsi"/>
-          <w:lang w:val="fr-FR"/>
-        </w:rPr>
-        <w:t>ö</w:t>
-      </w:r>
-      <w:r>
-        <w:rPr>
-          <w:lang w:val="fr-FR"/>
-        </w:rPr>
-        <w:t>ae dorso iacet,</w:t>
-      </w:r>
-    </w:p>
-    <w:p>
-      <w:pPr>
-        <w:pStyle w:val="DraCorstandard"/>
-        <w:rPr>
-          <w:lang w:val="fr-FR"/>
-        </w:rPr>
-      </w:pPr>
-      <w:r>
-        <w:rPr>
-          <w:rStyle w:val="DraCormarkversepart"/>
-        </w:rPr>
-        <w:t>@</w:t>
-      </w:r>
-      <w:r>
-        <w:rPr>
-          <w:lang w:val="fr-FR"/>
-        </w:rPr>
-        <w:t xml:space="preserve">Truncus, lacer, distractus. </w:t>
-      </w:r>
-      <w:r>
-        <w:rPr>
-          <w:rStyle w:val="DraCorspeakerattribution"/>
-        </w:rPr>
-        <w:t>DAVID.</w:t>
-      </w:r>
-      <w:r>
-        <w:rPr>
-          <w:lang w:val="fr-FR"/>
-        </w:rPr>
-        <w:t xml:space="preserve"> </w:t>
-      </w:r>
-      <w:r>
-        <w:rPr>
-          <w:rStyle w:val="DraCormarkversepart"/>
-        </w:rPr>
-        <w:t>@</w:t>
-      </w:r>
-      <w:r>
-        <w:rPr>
-          <w:lang w:val="fr-FR"/>
-        </w:rPr>
-        <w:t>Ah! miser! miser!</w:t>
-      </w:r>
-    </w:p>
-    <w:p>
-      <w:pPr>
-        <w:pStyle w:val="DraCorstandard"/>
-        <w:rPr>
-          <w:lang w:val="fr-FR"/>
-        </w:rPr>
-      </w:pPr>
-      <w:r>
-        <w:rPr>
-          <w:rStyle w:val="DraCorspeakerattribution"/>
-        </w:rPr>
-        <w:t>NVNC.</w:t>
-      </w:r>
-      <w:r>
-        <w:rPr>
-          <w:lang w:val="fr-FR"/>
-        </w:rPr>
-        <w:t xml:space="preserve"> Vidi iacentem, spiculo obnixum suo,</w:t>
-      </w:r>
-    </w:p>
-    <w:p>
-      <w:pPr>
-        <w:pStyle w:val="DraCorstandard"/>
-        <w:rPr>
-          <w:lang w:val="fr-FR"/>
-        </w:rPr>
-      </w:pPr>
-      <w:r>
-        <w:rPr>
-          <w:rStyle w:val="DraCormarkversepart"/>
-        </w:rPr>
-        <w:t>@</w:t>
-      </w:r>
-      <w:r>
-        <w:rPr>
-          <w:lang w:val="fr-FR"/>
-        </w:rPr>
-        <w:t xml:space="preserve">Spirantem, anhelum. </w:t>
-      </w:r>
-      <w:r>
-        <w:rPr>
-          <w:rStyle w:val="DraCorspeakerattribution"/>
-        </w:rPr>
-        <w:t>DAVID.</w:t>
-      </w:r>
-      <w:r>
-        <w:rPr>
-          <w:lang w:val="fr-FR"/>
-        </w:rPr>
-        <w:t xml:space="preserve"> </w:t>
-      </w:r>
-      <w:r>
-        <w:rPr>
-          <w:rStyle w:val="DraCormarkversepart"/>
-        </w:rPr>
-        <w:t>@</w:t>
-      </w:r>
-      <w:r>
-        <w:rPr>
-          <w:lang w:val="fr-FR"/>
-        </w:rPr>
-        <w:t>Tota mors illum tamen?</w:t>
-      </w:r>
-    </w:p>
-    <w:p>
-      <w:pPr>
-        <w:pStyle w:val="DraCorstandard"/>
-        <w:rPr>
-          <w:lang w:val="fr-FR"/>
-        </w:rPr>
-      </w:pPr>
-      <w:r>
-        <w:rPr>
-          <w:rStyle w:val="DraCorspeakerattribution"/>
-        </w:rPr>
-        <w:t>NVNC.</w:t>
-      </w:r>
-      <w:r>
-        <w:rPr>
-          <w:lang w:val="fr-FR"/>
-        </w:rPr>
-        <w:t xml:space="preserve"> </w:t>
-      </w:r>
-      <w:r>
-        <w:rPr>
-          <w:rStyle w:val="DraCormarkversepart"/>
-        </w:rPr>
-        <w:t>@</w:t>
-      </w:r>
-      <w:r>
-        <w:rPr>
-          <w:lang w:val="fr-FR"/>
-        </w:rPr>
-        <w:t>Totum recepit frigus, &amp; Ionathas quoque</w:t>
-      </w:r>
-    </w:p>
-    <w:p>
-      <w:pPr>
-        <w:pStyle w:val="DraCorstandard"/>
-        <w:rPr>
-          <w:lang w:val="fr-FR"/>
         </w:rPr>
       </w:pPr>
       <w:r>
@@ -17189,7 +17210,7 @@
       </w:r>
       <w:r>
         <w:rPr>
-          <w:lang w:val="fr-FR"/>
+          <w:lang w:val="en-GB"/>
         </w:rPr>
         <w:t xml:space="preserve"> </w:t>
       </w:r>
@@ -17201,7 +17222,7 @@
       </w:r>
       <w:r>
         <w:rPr>
-          <w:lang w:val="fr-FR"/>
+          <w:lang w:val="en-GB"/>
         </w:rPr>
         <w:t xml:space="preserve">Accubuit illi. </w:t>
       </w:r>
@@ -17213,7 +17234,7 @@
       </w:r>
       <w:r>
         <w:rPr>
-          <w:lang w:val="fr-FR"/>
+          <w:lang w:val="en-GB"/>
         </w:rPr>
         <w:t xml:space="preserve"> </w:t>
       </w:r>
@@ -17225,7 +17246,7 @@
       </w:r>
       <w:r>
         <w:rPr>
-          <w:lang w:val="fr-FR"/>
+          <w:lang w:val="en-GB"/>
         </w:rPr>
         <w:t>Ionathas? abominor.</w:t>
       </w:r>
@@ -17234,12 +17255,12 @@
       <w:pPr>
         <w:pStyle w:val="DraCorstandard"/>
         <w:rPr>
-          <w:lang w:val="fr-FR"/>
-        </w:rPr>
-      </w:pPr>
-      <w:r>
-        <w:rPr>
-          <w:lang w:val="fr-FR"/>
+          <w:lang w:val="en-GB"/>
+        </w:rPr>
+      </w:pPr>
+      <w:r>
+        <w:rPr>
+          <w:lang w:val="en-GB"/>
         </w:rPr>
         <w:t>An caesus illic Ionathas plangit solum?</w:t>
       </w:r>
@@ -17266,6 +17287,7 @@
       <w:r>
         <w:rPr>
           <w:rStyle w:val="DraCormarkversepart"/>
+          <w:lang w:val="fr-FR"/>
         </w:rPr>
         <w:t>@</w:t>
       </w:r>
@@ -17290,6 +17312,7 @@
       <w:r>
         <w:rPr>
           <w:rStyle w:val="DraCormarkversepart"/>
+          <w:lang w:val="fr-FR"/>
         </w:rPr>
         <w:t>@</w:t>
       </w:r>
@@ -17330,6 +17353,7 @@
       <w:r>
         <w:rPr>
           <w:rStyle w:val="DraCormarkversepart"/>
+          <w:lang w:val="fr-FR"/>
         </w:rPr>
         <w:t>@</w:t>
       </w:r>
@@ -17354,6 +17378,7 @@
       <w:r>
         <w:rPr>
           <w:rStyle w:val="DraCormarkversepart"/>
+          <w:lang w:val="fr-FR"/>
         </w:rPr>
         <w:t>@</w:t>
       </w:r>
@@ -17468,6 +17493,7 @@
       <w:r>
         <w:rPr>
           <w:rStyle w:val="DraCormarkversepart"/>
+          <w:lang w:val="fr-FR"/>
         </w:rPr>
         <w:t>@</w:t>
       </w:r>
@@ -17492,6 +17518,7 @@
       <w:r>
         <w:rPr>
           <w:rStyle w:val="DraCormarkversepart"/>
+          <w:lang w:val="fr-FR"/>
         </w:rPr>
         <w:t>@</w:t>
       </w:r>
@@ -17747,6 +17774,7 @@
       <w:r>
         <w:rPr>
           <w:rStyle w:val="DraCormarkversepart"/>
+          <w:lang w:val="fr-FR"/>
         </w:rPr>
         <w:t>@</w:t>
       </w:r>
@@ -18643,7 +18671,7 @@
       <w:pPr>
         <w:pStyle w:val="DraCorstandard"/>
         <w:rPr>
-          <w:lang w:val="fr-FR"/>
+          <w:lang w:val="it-IT"/>
         </w:rPr>
       </w:pPr>
       <w:r>
@@ -18654,7 +18682,7 @@
       </w:r>
       <w:r>
         <w:rPr>
-          <w:lang w:val="fr-FR"/>
+          <w:lang w:val="it-IT"/>
         </w:rPr>
         <w:t xml:space="preserve"> Tantùm lupatis subditum, vni seßilem</w:t>
       </w:r>
@@ -19334,7 +19362,7 @@
   <w:style w:type="paragraph" w:default="1" w:styleId="Normln">
     <w:name w:val="Normal"/>
     <w:qFormat/>
-    <w:rsid w:val="00AC4539"/>
+    <w:rsid w:val="00CC66BE"/>
     <w:pPr>
       <w:suppressAutoHyphens/>
     </w:pPr>
@@ -19352,7 +19380,7 @@
     <w:link w:val="Nadpis1Char"/>
     <w:uiPriority w:val="9"/>
     <w:qFormat/>
-    <w:rsid w:val="00AC4539"/>
+    <w:rsid w:val="00CC66BE"/>
     <w:pPr>
       <w:keepNext/>
       <w:keepLines/>
@@ -19375,7 +19403,7 @@
     <w:semiHidden/>
     <w:unhideWhenUsed/>
     <w:qFormat/>
-    <w:rsid w:val="00AC4539"/>
+    <w:rsid w:val="00CC66BE"/>
     <w:pPr>
       <w:keepNext/>
       <w:keepLines/>
@@ -19398,7 +19426,7 @@
     <w:semiHidden/>
     <w:unhideWhenUsed/>
     <w:qFormat/>
-    <w:rsid w:val="00AC4539"/>
+    <w:rsid w:val="00CC66BE"/>
     <w:pPr>
       <w:keepNext/>
       <w:keepLines/>
@@ -19421,7 +19449,7 @@
     <w:semiHidden/>
     <w:unhideWhenUsed/>
     <w:qFormat/>
-    <w:rsid w:val="00AC4539"/>
+    <w:rsid w:val="00CC66BE"/>
     <w:pPr>
       <w:keepNext/>
       <w:keepLines/>
@@ -19444,7 +19472,7 @@
     <w:semiHidden/>
     <w:unhideWhenUsed/>
     <w:qFormat/>
-    <w:rsid w:val="00AC4539"/>
+    <w:rsid w:val="00CC66BE"/>
     <w:pPr>
       <w:keepNext/>
       <w:keepLines/>
@@ -19465,7 +19493,7 @@
     <w:semiHidden/>
     <w:unhideWhenUsed/>
     <w:qFormat/>
-    <w:rsid w:val="00AC4539"/>
+    <w:rsid w:val="00CC66BE"/>
     <w:pPr>
       <w:keepNext/>
       <w:keepLines/>
@@ -19488,7 +19516,7 @@
     <w:semiHidden/>
     <w:unhideWhenUsed/>
     <w:qFormat/>
-    <w:rsid w:val="00AC4539"/>
+    <w:rsid w:val="00CC66BE"/>
     <w:pPr>
       <w:keepNext/>
       <w:keepLines/>
@@ -19509,7 +19537,7 @@
     <w:semiHidden/>
     <w:unhideWhenUsed/>
     <w:qFormat/>
-    <w:rsid w:val="00AC4539"/>
+    <w:rsid w:val="00CC66BE"/>
     <w:pPr>
       <w:keepNext/>
       <w:keepLines/>
@@ -19532,7 +19560,7 @@
     <w:semiHidden/>
     <w:unhideWhenUsed/>
     <w:qFormat/>
-    <w:rsid w:val="00AC4539"/>
+    <w:rsid w:val="00CC66BE"/>
     <w:pPr>
       <w:keepNext/>
       <w:keepLines/>
@@ -19549,7 +19577,7 @@
     <w:uiPriority w:val="1"/>
     <w:semiHidden/>
     <w:unhideWhenUsed/>
-    <w:rsid w:val="00AC4539"/>
+    <w:rsid w:val="00CC66BE"/>
   </w:style>
   <w:style w:type="table" w:default="1" w:styleId="Normlntabulka">
     <w:name w:val="Normal Table"/>
@@ -19571,14 +19599,14 @@
     <w:uiPriority w:val="99"/>
     <w:semiHidden/>
     <w:unhideWhenUsed/>
-    <w:rsid w:val="00AC4539"/>
+    <w:rsid w:val="00CC66BE"/>
   </w:style>
   <w:style w:type="character" w:customStyle="1" w:styleId="Nadpis1Char">
     <w:name w:val="Nadpis 1 Char"/>
     <w:basedOn w:val="Standardnpsmoodstavce"/>
     <w:link w:val="Nadpis1"/>
     <w:uiPriority w:val="9"/>
-    <w:rsid w:val="00AC4539"/>
+    <w:rsid w:val="00CC66BE"/>
     <w:rPr>
       <w:rFonts w:asciiTheme="majorHAnsi" w:eastAsiaTheme="majorEastAsia" w:hAnsiTheme="majorHAnsi" w:cstheme="majorBidi"/>
       <w:color w:val="2F5496" w:themeColor="accent1" w:themeShade="BF"/>
@@ -19595,7 +19623,7 @@
     <w:link w:val="Nadpis2"/>
     <w:uiPriority w:val="9"/>
     <w:semiHidden/>
-    <w:rsid w:val="00AC4539"/>
+    <w:rsid w:val="00CC66BE"/>
     <w:rPr>
       <w:rFonts w:asciiTheme="majorHAnsi" w:eastAsiaTheme="majorEastAsia" w:hAnsiTheme="majorHAnsi" w:cstheme="majorBidi"/>
       <w:color w:val="2F5496" w:themeColor="accent1" w:themeShade="BF"/>
@@ -19612,7 +19640,7 @@
     <w:link w:val="Nadpis3"/>
     <w:uiPriority w:val="9"/>
     <w:semiHidden/>
-    <w:rsid w:val="00AC4539"/>
+    <w:rsid w:val="00CC66BE"/>
     <w:rPr>
       <w:rFonts w:eastAsiaTheme="majorEastAsia" w:cstheme="majorBidi"/>
       <w:color w:val="2F5496" w:themeColor="accent1" w:themeShade="BF"/>
@@ -19629,7 +19657,7 @@
     <w:link w:val="Nadpis4"/>
     <w:uiPriority w:val="9"/>
     <w:semiHidden/>
-    <w:rsid w:val="00AC4539"/>
+    <w:rsid w:val="00CC66BE"/>
     <w:rPr>
       <w:rFonts w:eastAsiaTheme="majorEastAsia" w:cstheme="majorBidi"/>
       <w:i/>
@@ -19646,7 +19674,7 @@
     <w:link w:val="Nadpis5"/>
     <w:uiPriority w:val="9"/>
     <w:semiHidden/>
-    <w:rsid w:val="00AC4539"/>
+    <w:rsid w:val="00CC66BE"/>
     <w:rPr>
       <w:rFonts w:eastAsiaTheme="majorEastAsia" w:cstheme="majorBidi"/>
       <w:color w:val="2F5496" w:themeColor="accent1" w:themeShade="BF"/>
@@ -19661,7 +19689,7 @@
     <w:link w:val="Nadpis6"/>
     <w:uiPriority w:val="9"/>
     <w:semiHidden/>
-    <w:rsid w:val="00AC4539"/>
+    <w:rsid w:val="00CC66BE"/>
     <w:rPr>
       <w:rFonts w:eastAsiaTheme="majorEastAsia" w:cstheme="majorBidi"/>
       <w:i/>
@@ -19678,7 +19706,7 @@
     <w:link w:val="Nadpis7"/>
     <w:uiPriority w:val="9"/>
     <w:semiHidden/>
-    <w:rsid w:val="00AC4539"/>
+    <w:rsid w:val="00CC66BE"/>
     <w:rPr>
       <w:rFonts w:eastAsiaTheme="majorEastAsia" w:cstheme="majorBidi"/>
       <w:color w:val="595959" w:themeColor="text1" w:themeTint="A6"/>
@@ -19693,7 +19721,7 @@
     <w:link w:val="Nadpis8"/>
     <w:uiPriority w:val="9"/>
     <w:semiHidden/>
-    <w:rsid w:val="00AC4539"/>
+    <w:rsid w:val="00CC66BE"/>
     <w:rPr>
       <w:rFonts w:eastAsiaTheme="majorEastAsia" w:cstheme="majorBidi"/>
       <w:i/>
@@ -19710,7 +19738,7 @@
     <w:link w:val="Nadpis9"/>
     <w:uiPriority w:val="9"/>
     <w:semiHidden/>
-    <w:rsid w:val="00AC4539"/>
+    <w:rsid w:val="00CC66BE"/>
     <w:rPr>
       <w:rFonts w:eastAsiaTheme="majorEastAsia" w:cstheme="majorBidi"/>
       <w:color w:val="272727" w:themeColor="text1" w:themeTint="D8"/>
@@ -19724,7 +19752,7 @@
     <w:basedOn w:val="Normln"/>
     <w:next w:val="Zkladntext"/>
     <w:qFormat/>
-    <w:rsid w:val="00AC4539"/>
+    <w:rsid w:val="00CC66BE"/>
     <w:pPr>
       <w:keepNext/>
       <w:spacing w:before="240"/>
@@ -19739,7 +19767,7 @@
     <w:name w:val="Body Text"/>
     <w:basedOn w:val="Normln"/>
     <w:link w:val="ZkladntextChar"/>
-    <w:rsid w:val="00AC4539"/>
+    <w:rsid w:val="00CC66BE"/>
     <w:pPr>
       <w:spacing w:after="140" w:line="276" w:lineRule="auto"/>
     </w:pPr>
@@ -19759,7 +19787,7 @@
   <w:style w:type="paragraph" w:styleId="Seznam">
     <w:name w:val="List"/>
     <w:basedOn w:val="Zkladntext"/>
-    <w:rsid w:val="00AC4539"/>
+    <w:rsid w:val="00CC66BE"/>
     <w:rPr>
       <w:rFonts w:cs="Noto Sans"/>
     </w:rPr>
@@ -19768,7 +19796,7 @@
     <w:name w:val="caption"/>
     <w:basedOn w:val="Normln"/>
     <w:qFormat/>
-    <w:rsid w:val="00AC4539"/>
+    <w:rsid w:val="00CC66BE"/>
     <w:pPr>
       <w:suppressLineNumbers/>
       <w:spacing w:before="120"/>
@@ -19783,7 +19811,7 @@
     <w:name w:val="Index"/>
     <w:basedOn w:val="Normln"/>
     <w:qFormat/>
-    <w:rsid w:val="00AC4539"/>
+    <w:rsid w:val="00CC66BE"/>
     <w:pPr>
       <w:suppressLineNumbers/>
     </w:pPr>
@@ -19797,7 +19825,7 @@
     <w:link w:val="ProsttextChar"/>
     <w:semiHidden/>
     <w:qFormat/>
-    <w:rsid w:val="00AC4539"/>
+    <w:rsid w:val="00CC66BE"/>
     <w:rPr>
       <w:rFonts w:ascii="Courier New" w:hAnsi="Courier New" w:cs="Courier New"/>
     </w:rPr>
@@ -19822,7 +19850,7 @@
     <w:link w:val="NzevChar"/>
     <w:uiPriority w:val="10"/>
     <w:qFormat/>
-    <w:rsid w:val="00AC4539"/>
+    <w:rsid w:val="00CC66BE"/>
     <w:pPr>
       <w:spacing w:after="80" w:line="240" w:lineRule="auto"/>
       <w:contextualSpacing/>
@@ -19840,7 +19868,7 @@
     <w:basedOn w:val="Standardnpsmoodstavce"/>
     <w:link w:val="Nzev"/>
     <w:uiPriority w:val="10"/>
-    <w:rsid w:val="00AC4539"/>
+    <w:rsid w:val="00CC66BE"/>
     <w:rPr>
       <w:rFonts w:asciiTheme="majorHAnsi" w:eastAsiaTheme="majorEastAsia" w:hAnsiTheme="majorHAnsi" w:cstheme="majorBidi"/>
       <w:spacing w:val="-10"/>
@@ -19858,7 +19886,7 @@
     <w:link w:val="PodtitulChar"/>
     <w:uiPriority w:val="11"/>
     <w:qFormat/>
-    <w:rsid w:val="00AC4539"/>
+    <w:rsid w:val="00CC66BE"/>
     <w:pPr>
       <w:numPr>
         <w:ilvl w:val="1"/>
@@ -19877,7 +19905,7 @@
     <w:basedOn w:val="Standardnpsmoodstavce"/>
     <w:link w:val="Podtitul"/>
     <w:uiPriority w:val="11"/>
-    <w:rsid w:val="00AC4539"/>
+    <w:rsid w:val="00CC66BE"/>
     <w:rPr>
       <w:rFonts w:eastAsiaTheme="majorEastAsia" w:cstheme="majorBidi"/>
       <w:color w:val="595959" w:themeColor="text1" w:themeTint="A6"/>
@@ -19896,7 +19924,7 @@
     <w:link w:val="CittChar"/>
     <w:uiPriority w:val="29"/>
     <w:qFormat/>
-    <w:rsid w:val="00AC4539"/>
+    <w:rsid w:val="00CC66BE"/>
     <w:pPr>
       <w:spacing w:before="160"/>
       <w:jc w:val="center"/>
@@ -19912,7 +19940,7 @@
     <w:basedOn w:val="Standardnpsmoodstavce"/>
     <w:link w:val="Citt"/>
     <w:uiPriority w:val="29"/>
-    <w:rsid w:val="00AC4539"/>
+    <w:rsid w:val="00CC66BE"/>
     <w:rPr>
       <w:rFonts w:eastAsia="Times New Roman"/>
       <w:i/>
@@ -19928,7 +19956,7 @@
     <w:basedOn w:val="Normln"/>
     <w:uiPriority w:val="34"/>
     <w:qFormat/>
-    <w:rsid w:val="00AC4539"/>
+    <w:rsid w:val="00CC66BE"/>
     <w:pPr>
       <w:ind w:left="720"/>
       <w:contextualSpacing/>
@@ -19939,7 +19967,7 @@
     <w:basedOn w:val="Standardnpsmoodstavce"/>
     <w:uiPriority w:val="21"/>
     <w:qFormat/>
-    <w:rsid w:val="00AC4539"/>
+    <w:rsid w:val="00CC66BE"/>
     <w:rPr>
       <w:i/>
       <w:iCs/>
@@ -19953,7 +19981,7 @@
     <w:link w:val="VrazncittChar"/>
     <w:uiPriority w:val="30"/>
     <w:qFormat/>
-    <w:rsid w:val="00AC4539"/>
+    <w:rsid w:val="00CC66BE"/>
     <w:pPr>
       <w:pBdr>
         <w:top w:val="single" w:sz="4" w:space="10" w:color="2F5496" w:themeColor="accent1" w:themeShade="BF"/>
@@ -19974,7 +20002,7 @@
     <w:basedOn w:val="Standardnpsmoodstavce"/>
     <w:link w:val="Vrazncitt"/>
     <w:uiPriority w:val="30"/>
-    <w:rsid w:val="00AC4539"/>
+    <w:rsid w:val="00CC66BE"/>
     <w:rPr>
       <w:rFonts w:eastAsia="Times New Roman"/>
       <w:i/>
@@ -19990,7 +20018,7 @@
     <w:basedOn w:val="Standardnpsmoodstavce"/>
     <w:uiPriority w:val="32"/>
     <w:qFormat/>
-    <w:rsid w:val="00AC4539"/>
+    <w:rsid w:val="00CC66BE"/>
     <w:rPr>
       <w:b/>
       <w:bCs/>
@@ -20002,7 +20030,7 @@
   <w:style w:type="paragraph" w:customStyle="1" w:styleId="DraCorstandard">
     <w:name w:val="DraCor standard"/>
     <w:qFormat/>
-    <w:rsid w:val="00AC4539"/>
+    <w:rsid w:val="00CC66BE"/>
     <w:pPr>
       <w:spacing w:after="120" w:line="360" w:lineRule="auto"/>
     </w:pPr>
@@ -20016,7 +20044,7 @@
   <w:style w:type="paragraph" w:customStyle="1" w:styleId="DraCormetadata">
     <w:name w:val="DraCor metadata"/>
     <w:qFormat/>
-    <w:rsid w:val="00AC4539"/>
+    <w:rsid w:val="00CC66BE"/>
     <w:pPr>
       <w:spacing w:after="0" w:line="360" w:lineRule="auto"/>
     </w:pPr>
@@ -20030,7 +20058,7 @@
   <w:style w:type="paragraph" w:customStyle="1" w:styleId="DraCoradditions">
     <w:name w:val="DraCor additions"/>
     <w:qFormat/>
-    <w:rsid w:val="00AC4539"/>
+    <w:rsid w:val="00CC66BE"/>
     <w:pPr>
       <w:spacing w:after="120" w:line="360" w:lineRule="auto"/>
     </w:pPr>
@@ -20045,7 +20073,7 @@
   <w:style w:type="paragraph" w:customStyle="1" w:styleId="DraCorhead">
     <w:name w:val="DraCor head"/>
     <w:qFormat/>
-    <w:rsid w:val="00AC4539"/>
+    <w:rsid w:val="00CC66BE"/>
     <w:pPr>
       <w:spacing w:after="120" w:line="360" w:lineRule="auto"/>
     </w:pPr>
@@ -20061,7 +20089,7 @@
     <w:name w:val="DraCor character name"/>
     <w:uiPriority w:val="1"/>
     <w:qFormat/>
-    <w:rsid w:val="00AC4539"/>
+    <w:rsid w:val="00CC66BE"/>
     <w:rPr>
       <w:rFonts w:ascii="Arial" w:hAnsi="Arial"/>
       <w:noProof w:val="0"/>
@@ -20074,7 +20102,7 @@
     <w:name w:val="DraCor role description"/>
     <w:uiPriority w:val="1"/>
     <w:qFormat/>
-    <w:rsid w:val="00AC4539"/>
+    <w:rsid w:val="00CC66BE"/>
     <w:rPr>
       <w:rFonts w:ascii="Arial" w:hAnsi="Arial"/>
       <w:noProof w:val="0"/>
@@ -20087,7 +20115,7 @@
     <w:name w:val="DraCor stage directions etc."/>
     <w:uiPriority w:val="1"/>
     <w:qFormat/>
-    <w:rsid w:val="00AC4539"/>
+    <w:rsid w:val="00CC66BE"/>
     <w:rPr>
       <w:rFonts w:ascii="Arial" w:hAnsi="Arial"/>
       <w:noProof w:val="0"/>
@@ -20100,7 +20128,7 @@
     <w:name w:val="DraCor speaker attribution"/>
     <w:uiPriority w:val="1"/>
     <w:qFormat/>
-    <w:rsid w:val="00AC4539"/>
+    <w:rsid w:val="00CC66BE"/>
     <w:rPr>
       <w:rFonts w:ascii="Arial" w:hAnsi="Arial"/>
       <w:noProof w:val="0"/>
@@ -20113,7 +20141,7 @@
     <w:name w:val="DraCor foreign language"/>
     <w:uiPriority w:val="1"/>
     <w:qFormat/>
-    <w:rsid w:val="00AC4539"/>
+    <w:rsid w:val="00CC66BE"/>
     <w:rPr>
       <w:rFonts w:ascii="Arial" w:hAnsi="Arial"/>
       <w:noProof w:val="0"/>
@@ -20126,7 +20154,7 @@
     <w:name w:val="DraCor line number"/>
     <w:uiPriority w:val="1"/>
     <w:qFormat/>
-    <w:rsid w:val="00AC4539"/>
+    <w:rsid w:val="00CC66BE"/>
     <w:rPr>
       <w:rFonts w:ascii="Arial" w:hAnsi="Arial"/>
       <w:noProof w:val="0"/>
@@ -20139,7 +20167,7 @@
     <w:name w:val="DraCor page break"/>
     <w:uiPriority w:val="1"/>
     <w:qFormat/>
-    <w:rsid w:val="00AC4539"/>
+    <w:rsid w:val="00CC66BE"/>
     <w:rPr>
       <w:rFonts w:ascii="Arial" w:hAnsi="Arial"/>
       <w:noProof w:val="0"/>
@@ -20153,7 +20181,7 @@
     <w:basedOn w:val="Standardnpsmoodstavce"/>
     <w:uiPriority w:val="1"/>
     <w:qFormat/>
-    <w:rsid w:val="00AC4539"/>
+    <w:rsid w:val="00CC66BE"/>
     <w:rPr>
       <w:noProof w:val="0"/>
       <w:color w:val="FF00FF"/>
@@ -20164,7 +20192,7 @@
     <w:name w:val="Table Grid"/>
     <w:basedOn w:val="Normlntabulka"/>
     <w:uiPriority w:val="59"/>
-    <w:rsid w:val="00AC4539"/>
+    <w:rsid w:val="00CC66BE"/>
     <w:pPr>
       <w:spacing w:after="0" w:line="240" w:lineRule="auto"/>
     </w:pPr>

</xml_diff>